<commit_message>
Aggiunto test sull'esistenza del gioco nel DB
</commit_message>
<xml_diff>
--- a/Documentazione/TestcaseSpecification_GameSquare.docx
+++ b/Documentazione/TestcaseSpecification_GameSquare.docx
@@ -401,7 +401,7 @@
           <w:r>
             <w:fldChar w:fldCharType="separate"/>
           </w:r>
-          <w:hyperlink w:anchor="_Toc72166929" w:history="1">
+          <w:hyperlink w:anchor="_Toc72592660" w:history="1">
             <w:r>
               <w:rPr>
                 <w:rStyle w:val="Collegamentoipertestuale"/>
@@ -428,7 +428,7 @@
                 <w:noProof/>
                 <w:webHidden/>
               </w:rPr>
-              <w:instrText xml:space="preserve"> PAGEREF _Toc72166929 \h </w:instrText>
+              <w:instrText xml:space="preserve"> PAGEREF _Toc72592660 \h </w:instrText>
             </w:r>
             <w:r>
               <w:rPr>
@@ -471,7 +471,7 @@
               <w:lang w:eastAsia="it-IT"/>
             </w:rPr>
           </w:pPr>
-          <w:hyperlink w:anchor="_Toc72166930" w:history="1">
+          <w:hyperlink w:anchor="_Toc72592661" w:history="1">
             <w:r>
               <w:rPr>
                 <w:rStyle w:val="Collegamentoipertestuale"/>
@@ -501,7 +501,7 @@
                 <w:noProof/>
                 <w:webHidden/>
               </w:rPr>
-              <w:instrText xml:space="preserve"> PAGEREF _Toc72166930 \h </w:instrText>
+              <w:instrText xml:space="preserve"> PAGEREF _Toc72592661 \h </w:instrText>
             </w:r>
             <w:r>
               <w:rPr>
@@ -544,7 +544,7 @@
               <w:lang w:eastAsia="it-IT"/>
             </w:rPr>
           </w:pPr>
-          <w:hyperlink w:anchor="_Toc72166931" w:history="1">
+          <w:hyperlink w:anchor="_Toc72592662" w:history="1">
             <w:r>
               <w:rPr>
                 <w:rStyle w:val="Collegamentoipertestuale"/>
@@ -574,7 +574,7 @@
                 <w:noProof/>
                 <w:webHidden/>
               </w:rPr>
-              <w:instrText xml:space="preserve"> PAGEREF _Toc72166931 \h </w:instrText>
+              <w:instrText xml:space="preserve"> PAGEREF _Toc72592662 \h </w:instrText>
             </w:r>
             <w:r>
               <w:rPr>
@@ -617,7 +617,7 @@
               <w:lang w:eastAsia="it-IT"/>
             </w:rPr>
           </w:pPr>
-          <w:hyperlink w:anchor="_Toc72166932" w:history="1">
+          <w:hyperlink w:anchor="_Toc72592663" w:history="1">
             <w:r>
               <w:rPr>
                 <w:rStyle w:val="Collegamentoipertestuale"/>
@@ -644,7 +644,7 @@
                 <w:noProof/>
                 <w:webHidden/>
               </w:rPr>
-              <w:instrText xml:space="preserve"> PAGEREF _Toc72166932 \h </w:instrText>
+              <w:instrText xml:space="preserve"> PAGEREF _Toc72592663 \h </w:instrText>
             </w:r>
             <w:r>
               <w:rPr>
@@ -687,7 +687,7 @@
               <w:lang w:eastAsia="it-IT"/>
             </w:rPr>
           </w:pPr>
-          <w:hyperlink w:anchor="_Toc72166933" w:history="1">
+          <w:hyperlink w:anchor="_Toc72592664" w:history="1">
             <w:r>
               <w:rPr>
                 <w:rStyle w:val="Collegamentoipertestuale"/>
@@ -717,7 +717,7 @@
                 <w:noProof/>
                 <w:webHidden/>
               </w:rPr>
-              <w:instrText xml:space="preserve"> PAGEREF _Toc72166933 \h </w:instrText>
+              <w:instrText xml:space="preserve"> PAGEREF _Toc72592664 \h </w:instrText>
             </w:r>
             <w:r>
               <w:rPr>
@@ -760,7 +760,7 @@
               <w:lang w:eastAsia="it-IT"/>
             </w:rPr>
           </w:pPr>
-          <w:hyperlink w:anchor="_Toc72166934" w:history="1">
+          <w:hyperlink w:anchor="_Toc72592665" w:history="1">
             <w:r>
               <w:rPr>
                 <w:rStyle w:val="Collegamentoipertestuale"/>
@@ -790,7 +790,7 @@
                 <w:noProof/>
                 <w:webHidden/>
               </w:rPr>
-              <w:instrText xml:space="preserve"> PAGEREF _Toc72166934 \h </w:instrText>
+              <w:instrText xml:space="preserve"> PAGEREF _Toc72592665 \h </w:instrText>
             </w:r>
             <w:r>
               <w:rPr>
@@ -810,7 +810,7 @@
                 <w:noProof/>
                 <w:webHidden/>
               </w:rPr>
-              <w:t>6</w:t>
+              <w:t>9</w:t>
             </w:r>
             <w:r>
               <w:rPr>
@@ -833,7 +833,7 @@
               <w:lang w:eastAsia="it-IT"/>
             </w:rPr>
           </w:pPr>
-          <w:hyperlink w:anchor="_Toc72166935" w:history="1">
+          <w:hyperlink w:anchor="_Toc72592666" w:history="1">
             <w:r>
               <w:rPr>
                 <w:rStyle w:val="Collegamentoipertestuale"/>
@@ -863,7 +863,7 @@
                 <w:noProof/>
                 <w:webHidden/>
               </w:rPr>
-              <w:instrText xml:space="preserve"> PAGEREF _Toc72166935 \h </w:instrText>
+              <w:instrText xml:space="preserve"> PAGEREF _Toc72592666 \h </w:instrText>
             </w:r>
             <w:r>
               <w:rPr>
@@ -883,7 +883,7 @@
                 <w:noProof/>
                 <w:webHidden/>
               </w:rPr>
-              <w:t>6</w:t>
+              <w:t>11</w:t>
             </w:r>
             <w:r>
               <w:rPr>
@@ -906,7 +906,7 @@
               <w:lang w:eastAsia="it-IT"/>
             </w:rPr>
           </w:pPr>
-          <w:hyperlink w:anchor="_Toc72166936" w:history="1">
+          <w:hyperlink w:anchor="_Toc72592667" w:history="1">
             <w:r>
               <w:rPr>
                 <w:rStyle w:val="Collegamentoipertestuale"/>
@@ -936,7 +936,7 @@
                 <w:noProof/>
                 <w:webHidden/>
               </w:rPr>
-              <w:instrText xml:space="preserve"> PAGEREF _Toc72166936 \h </w:instrText>
+              <w:instrText xml:space="preserve"> PAGEREF _Toc72592667 \h </w:instrText>
             </w:r>
             <w:r>
               <w:rPr>
@@ -956,7 +956,7 @@
                 <w:noProof/>
                 <w:webHidden/>
               </w:rPr>
-              <w:t>7</w:t>
+              <w:t>13</w:t>
             </w:r>
             <w:r>
               <w:rPr>
@@ -979,7 +979,7 @@
               <w:lang w:eastAsia="it-IT"/>
             </w:rPr>
           </w:pPr>
-          <w:hyperlink w:anchor="_Toc72166937" w:history="1">
+          <w:hyperlink w:anchor="_Toc72592668" w:history="1">
             <w:r>
               <w:rPr>
                 <w:rStyle w:val="Collegamentoipertestuale"/>
@@ -1009,7 +1009,7 @@
                 <w:noProof/>
                 <w:webHidden/>
               </w:rPr>
-              <w:instrText xml:space="preserve"> PAGEREF _Toc72166937 \h </w:instrText>
+              <w:instrText xml:space="preserve"> PAGEREF _Toc72592668 \h </w:instrText>
             </w:r>
             <w:r>
               <w:rPr>
@@ -1029,7 +1029,7 @@
                 <w:noProof/>
                 <w:webHidden/>
               </w:rPr>
-              <w:t>8</w:t>
+              <w:t>15</w:t>
             </w:r>
             <w:r>
               <w:rPr>
@@ -1052,7 +1052,7 @@
               <w:lang w:eastAsia="it-IT"/>
             </w:rPr>
           </w:pPr>
-          <w:hyperlink w:anchor="_Toc72166938" w:history="1">
+          <w:hyperlink w:anchor="_Toc72592669" w:history="1">
             <w:r>
               <w:rPr>
                 <w:rStyle w:val="Collegamentoipertestuale"/>
@@ -1082,7 +1082,7 @@
                 <w:noProof/>
                 <w:webHidden/>
               </w:rPr>
-              <w:instrText xml:space="preserve"> PAGEREF _Toc72166938 \h </w:instrText>
+              <w:instrText xml:space="preserve"> PAGEREF _Toc72592669 \h </w:instrText>
             </w:r>
             <w:r>
               <w:rPr>
@@ -1102,7 +1102,7 @@
                 <w:noProof/>
                 <w:webHidden/>
               </w:rPr>
-              <w:t>9</w:t>
+              <w:t>18</w:t>
             </w:r>
             <w:r>
               <w:rPr>
@@ -1125,7 +1125,7 @@
               <w:lang w:eastAsia="it-IT"/>
             </w:rPr>
           </w:pPr>
-          <w:hyperlink w:anchor="_Toc72166939" w:history="1">
+          <w:hyperlink w:anchor="_Toc72592670" w:history="1">
             <w:r>
               <w:rPr>
                 <w:rStyle w:val="Collegamentoipertestuale"/>
@@ -1155,7 +1155,7 @@
                 <w:noProof/>
                 <w:webHidden/>
               </w:rPr>
-              <w:instrText xml:space="preserve"> PAGEREF _Toc72166939 \h </w:instrText>
+              <w:instrText xml:space="preserve"> PAGEREF _Toc72592670 \h </w:instrText>
             </w:r>
             <w:r>
               <w:rPr>
@@ -1175,7 +1175,7 @@
                 <w:noProof/>
                 <w:webHidden/>
               </w:rPr>
-              <w:t>10</w:t>
+              <w:t>21</w:t>
             </w:r>
             <w:r>
               <w:rPr>
@@ -1198,7 +1198,7 @@
               <w:lang w:eastAsia="it-IT"/>
             </w:rPr>
           </w:pPr>
-          <w:hyperlink w:anchor="_Toc72166940" w:history="1">
+          <w:hyperlink w:anchor="_Toc72592671" w:history="1">
             <w:r>
               <w:rPr>
                 <w:rStyle w:val="Collegamentoipertestuale"/>
@@ -1228,7 +1228,7 @@
                 <w:noProof/>
                 <w:webHidden/>
               </w:rPr>
-              <w:instrText xml:space="preserve"> PAGEREF _Toc72166940 \h </w:instrText>
+              <w:instrText xml:space="preserve"> PAGEREF _Toc72592671 \h </w:instrText>
             </w:r>
             <w:r>
               <w:rPr>
@@ -1248,7 +1248,7 @@
                 <w:noProof/>
                 <w:webHidden/>
               </w:rPr>
-              <w:t>11</w:t>
+              <w:t>24</w:t>
             </w:r>
             <w:r>
               <w:rPr>
@@ -1461,7 +1461,7 @@
         <w:jc w:val="both"/>
       </w:pPr>
       <w:bookmarkStart w:id="0" w:name="_Toc24590016"/>
-      <w:bookmarkStart w:id="1" w:name="_Toc72166929"/>
+      <w:bookmarkStart w:id="1" w:name="_Toc72592660"/>
       <w:r>
         <w:lastRenderedPageBreak/>
         <w:t xml:space="preserve">1. </w:t>
@@ -1494,7 +1494,7 @@
           <w:color w:val="000000" w:themeColor="text1"/>
         </w:rPr>
       </w:pPr>
-      <w:bookmarkStart w:id="3" w:name="_Toc72166930"/>
+      <w:bookmarkStart w:id="3" w:name="_Toc72592661"/>
       <w:r>
         <w:rPr>
           <w:rFonts w:ascii="Garamond" w:hAnsi="Garamond"/>
@@ -2968,7 +2968,7 @@
         </w:rPr>
       </w:pPr>
       <w:bookmarkStart w:id="4" w:name="_Toc24590018"/>
-      <w:bookmarkStart w:id="5" w:name="_Toc72166931"/>
+      <w:bookmarkStart w:id="5" w:name="_Toc72592662"/>
       <w:r>
         <w:rPr>
           <w:rFonts w:ascii="Garamond" w:hAnsi="Garamond"/>
@@ -3298,12 +3298,24 @@
     </w:p>
     <w:p>
       <w:pPr>
+        <w:pStyle w:val="Paragrafoelenco"/>
+        <w:numPr>
+          <w:ilvl w:val="0"/>
+          <w:numId w:val="19"/>
+        </w:numPr>
         <w:jc w:val="both"/>
         <w:rPr>
           <w:rFonts w:ascii="Garamond" w:hAnsi="Garamond"/>
           <w:sz w:val="32"/>
         </w:rPr>
       </w:pPr>
+      <w:r>
+        <w:rPr>
+          <w:rFonts w:ascii="Garamond" w:hAnsi="Garamond"/>
+          <w:sz w:val="32"/>
+        </w:rPr>
+        <w:t>GE: Gioco Esistente</w:t>
+      </w:r>
     </w:p>
     <w:p>
       <w:pPr>
@@ -3346,7 +3358,6 @@
         <w:jc w:val="both"/>
         <w:rPr>
           <w:rFonts w:ascii="Garamond" w:hAnsi="Garamond"/>
-          <w:sz w:val="32"/>
         </w:rPr>
       </w:pPr>
     </w:p>
@@ -3480,19 +3491,11 @@
     </w:p>
     <w:p>
       <w:pPr>
-        <w:jc w:val="both"/>
-        <w:rPr>
-          <w:rFonts w:ascii="Garamond" w:hAnsi="Garamond"/>
-        </w:rPr>
-      </w:pPr>
-    </w:p>
-    <w:p>
-      <w:pPr>
         <w:pStyle w:val="GpsTitolo"/>
         <w:jc w:val="both"/>
       </w:pPr>
       <w:bookmarkStart w:id="6" w:name="_Toc24590023"/>
-      <w:bookmarkStart w:id="7" w:name="_Toc72166932"/>
+      <w:bookmarkStart w:id="7" w:name="_Toc72592663"/>
       <w:r>
         <w:lastRenderedPageBreak/>
         <w:t xml:space="preserve">2. </w:t>
@@ -3514,7 +3517,7 @@
           <w:color w:val="000000" w:themeColor="text1"/>
         </w:rPr>
       </w:pPr>
-      <w:bookmarkStart w:id="8" w:name="_Toc72166933"/>
+      <w:bookmarkStart w:id="8" w:name="_Toc72592664"/>
       <w:r>
         <w:rPr>
           <w:rFonts w:ascii="Garamond" w:hAnsi="Garamond"/>
@@ -7007,7 +7010,7 @@
           <w:color w:val="000000" w:themeColor="text1"/>
         </w:rPr>
       </w:pPr>
-      <w:bookmarkStart w:id="9" w:name="_Toc72166934"/>
+      <w:bookmarkStart w:id="9" w:name="_Toc72592665"/>
       <w:r>
         <w:rPr>
           <w:rFonts w:ascii="Garamond" w:hAnsi="Garamond"/>
@@ -9064,7 +9067,7 @@
           <w:color w:val="000000" w:themeColor="text1"/>
         </w:rPr>
       </w:pPr>
-      <w:bookmarkStart w:id="10" w:name="_Toc72166935"/>
+      <w:bookmarkStart w:id="10" w:name="_Toc72592666"/>
       <w:r>
         <w:rPr>
           <w:rFonts w:ascii="Garamond" w:hAnsi="Garamond"/>
@@ -11173,7 +11176,6 @@
           <w:color w:val="000000" w:themeColor="text1"/>
         </w:rPr>
       </w:pPr>
-      <w:bookmarkStart w:id="11" w:name="_Toc72166936"/>
     </w:p>
     <w:p>
       <w:pPr>
@@ -11210,6 +11212,7 @@
           <w:color w:val="000000" w:themeColor="text1"/>
         </w:rPr>
       </w:pPr>
+      <w:bookmarkStart w:id="11" w:name="_Toc72592667"/>
       <w:r>
         <w:rPr>
           <w:rFonts w:ascii="Garamond" w:hAnsi="Garamond"/>
@@ -13184,7 +13187,7 @@
           <w:color w:val="000000" w:themeColor="text1"/>
         </w:rPr>
       </w:pPr>
-      <w:bookmarkStart w:id="12" w:name="_Toc72166937"/>
+      <w:bookmarkStart w:id="12" w:name="_Toc72592668"/>
       <w:r>
         <w:rPr>
           <w:rFonts w:ascii="Garamond" w:hAnsi="Garamond"/>
@@ -16302,7 +16305,7 @@
           <w:color w:val="000000" w:themeColor="text1"/>
         </w:rPr>
       </w:pPr>
-      <w:bookmarkStart w:id="13" w:name="_Toc72166938"/>
+      <w:bookmarkStart w:id="13" w:name="_Toc72592669"/>
       <w:r>
         <w:rPr>
           <w:rFonts w:ascii="Garamond" w:hAnsi="Garamond"/>
@@ -19290,7 +19293,7 @@
           <w:u w:val="single"/>
         </w:rPr>
       </w:pPr>
-      <w:bookmarkStart w:id="14" w:name="_Toc72166939"/>
+      <w:bookmarkStart w:id="14" w:name="_Toc72592670"/>
       <w:r>
         <w:rPr>
           <w:rFonts w:ascii="Garamond" w:hAnsi="Garamond"/>
@@ -22065,7 +22068,7 @@
           <w:color w:val="000000" w:themeColor="text1"/>
         </w:rPr>
       </w:pPr>
-      <w:bookmarkStart w:id="15" w:name="_Toc72166940"/>
+      <w:bookmarkStart w:id="15" w:name="_Toc72592671"/>
       <w:r>
         <w:rPr>
           <w:rFonts w:ascii="Garamond" w:hAnsi="Garamond"/>
@@ -23588,169 +23591,297 @@
     <w:tbl>
       <w:tblPr>
         <w:tblStyle w:val="Grigliatabella"/>
-        <w:tblW w:w="0" w:type="auto"/>
+        <w:tblW w:w="10003" w:type="dxa"/>
         <w:tblLook w:val="04A0" w:firstRow="1" w:lastRow="0" w:firstColumn="1" w:lastColumn="0" w:noHBand="0" w:noVBand="1"/>
       </w:tblPr>
       <w:tblGrid>
         <w:gridCol w:w="2122"/>
-        <w:gridCol w:w="5528"/>
+        <w:gridCol w:w="1313"/>
+        <w:gridCol w:w="4215"/>
         <w:gridCol w:w="1972"/>
+        <w:gridCol w:w="381"/>
       </w:tblGrid>
       <w:tr>
         <w:trPr>
-          <w:trHeight w:val="302"/>
+          <w:trHeight w:val="1594"/>
         </w:trPr>
         <w:tc>
           <w:tcPr>
-            <w:tcW w:w="2122" w:type="dxa"/>
-            <w:shd w:val="clear" w:color="auto" w:fill="7EA1E6"/>
-          </w:tcPr>
-          <w:p>
-            <w:pPr>
-              <w:spacing w:line="276" w:lineRule="auto"/>
-              <w:jc w:val="center"/>
-            </w:pPr>
-            <w:r>
-              <w:t>Codice</w:t>
-            </w:r>
-          </w:p>
-        </w:tc>
-        <w:tc>
-          <w:tcPr>
-            <w:tcW w:w="5528" w:type="dxa"/>
-            <w:shd w:val="clear" w:color="auto" w:fill="7EA1E6"/>
-          </w:tcPr>
-          <w:p>
-            <w:pPr>
-              <w:jc w:val="center"/>
-            </w:pPr>
-            <w:r>
-              <w:t>Combinazione</w:t>
-            </w:r>
-          </w:p>
-        </w:tc>
-        <w:tc>
-          <w:tcPr>
-            <w:tcW w:w="1972" w:type="dxa"/>
-            <w:shd w:val="clear" w:color="auto" w:fill="7EA1E6"/>
-          </w:tcPr>
-          <w:p>
-            <w:pPr>
-              <w:jc w:val="center"/>
-            </w:pPr>
-            <w:r>
-              <w:t>Esito</w:t>
-            </w:r>
+            <w:tcW w:w="10003" w:type="dxa"/>
+            <w:gridSpan w:val="5"/>
+            <w:shd w:val="clear" w:color="auto" w:fill="E7F9FF"/>
+          </w:tcPr>
+          <w:p/>
+          <w:p>
+            <w:r>
+              <w:t>Parametro</w:t>
+            </w:r>
+            <w:r>
+              <w:t xml:space="preserve">: </w:t>
+            </w:r>
+            <w:proofErr w:type="spellStart"/>
+            <w:r>
+              <w:t>GiocoEsistente</w:t>
+            </w:r>
+            <w:proofErr w:type="spellEnd"/>
+          </w:p>
+          <w:p/>
+          <w:p>
+            <w:r>
+              <w:t>Formato</w:t>
+            </w:r>
+            <w:proofErr w:type="gramStart"/>
+            <w:r>
+              <w:t xml:space="preserve">: </w:t>
+            </w:r>
+            <w:r>
+              <w:rPr>
+                <w:rFonts w:cstheme="minorHAnsi"/>
+                <w:szCs w:val="26"/>
+              </w:rPr>
+              <w:t>.</w:t>
+            </w:r>
+            <w:proofErr w:type="gramEnd"/>
+            <w:r>
+              <w:rPr>
+                <w:rFonts w:cstheme="minorHAnsi"/>
+                <w:szCs w:val="26"/>
+              </w:rPr>
+              <w:t>*</w:t>
+            </w:r>
+          </w:p>
+          <w:p>
+            <w:pPr>
+              <w:rPr>
+                <w:u w:val="single"/>
+              </w:rPr>
+            </w:pPr>
           </w:p>
         </w:tc>
       </w:tr>
       <w:tr>
         <w:trPr>
-          <w:trHeight w:val="409"/>
+          <w:trHeight w:val="1594"/>
         </w:trPr>
         <w:tc>
           <w:tcPr>
-            <w:tcW w:w="2122" w:type="dxa"/>
-          </w:tcPr>
-          <w:p>
-            <w:r>
-              <w:t>TC_2.</w:t>
-            </w:r>
-            <w:r>
-              <w:t>8</w:t>
-            </w:r>
-            <w:r>
-              <w:t>_1</w:t>
-            </w:r>
-          </w:p>
-        </w:tc>
-        <w:tc>
-          <w:tcPr>
-            <w:tcW w:w="5528" w:type="dxa"/>
-          </w:tcPr>
-          <w:p>
-            <w:pPr>
-              <w:jc w:val="center"/>
-            </w:pPr>
-            <w:r>
-              <w:t>TP1</w:t>
-            </w:r>
-          </w:p>
-        </w:tc>
-        <w:tc>
-          <w:tcPr>
-            <w:tcW w:w="1972" w:type="dxa"/>
-            <w:shd w:val="clear" w:color="auto" w:fill="FF9393"/>
-          </w:tcPr>
-          <w:p>
-            <w:pPr>
-              <w:jc w:val="center"/>
-            </w:pPr>
-            <w:r>
-              <w:t>Errore</w:t>
+            <w:tcW w:w="3435" w:type="dxa"/>
+            <w:gridSpan w:val="2"/>
+          </w:tcPr>
+          <w:p>
+            <w:pPr>
+              <w:rPr>
+                <w:u w:val="single"/>
+              </w:rPr>
+            </w:pPr>
+          </w:p>
+          <w:p>
+            <w:pPr>
+              <w:rPr>
+                <w:b/>
+              </w:rPr>
+            </w:pPr>
+            <w:proofErr w:type="spellStart"/>
+            <w:r>
+              <w:rPr>
+                <w:b/>
+              </w:rPr>
+              <w:t>GiocoEsistente</w:t>
+            </w:r>
+            <w:proofErr w:type="spellEnd"/>
+            <w:r>
+              <w:rPr>
+                <w:b/>
+              </w:rPr>
+              <w:t>[</w:t>
+            </w:r>
+            <w:r>
+              <w:rPr>
+                <w:b/>
+              </w:rPr>
+              <w:t>GE</w:t>
+            </w:r>
+            <w:r>
+              <w:rPr>
+                <w:b/>
+              </w:rPr>
+              <w:t>]</w:t>
+            </w:r>
+          </w:p>
+        </w:tc>
+        <w:tc>
+          <w:tcPr>
+            <w:tcW w:w="6568" w:type="dxa"/>
+            <w:gridSpan w:val="3"/>
+          </w:tcPr>
+          <w:p>
+            <w:pPr>
+              <w:rPr>
+                <w:u w:val="single"/>
+              </w:rPr>
+            </w:pPr>
+          </w:p>
+          <w:p>
+            <w:pPr>
+              <w:pStyle w:val="Paragrafoelenco"/>
+              <w:numPr>
+                <w:ilvl w:val="0"/>
+                <w:numId w:val="41"/>
+              </w:numPr>
+              <w:rPr>
+                <w:sz w:val="24"/>
+              </w:rPr>
+            </w:pPr>
+            <w:r>
+              <w:rPr>
+                <w:sz w:val="24"/>
+              </w:rPr>
+              <w:t xml:space="preserve">Un gioco con uguale nome, </w:t>
+            </w:r>
+            <w:proofErr w:type="spellStart"/>
+            <w:r>
+              <w:rPr>
+                <w:sz w:val="24"/>
+              </w:rPr>
+              <w:t>publisher</w:t>
+            </w:r>
+            <w:proofErr w:type="spellEnd"/>
+            <w:r>
+              <w:rPr>
+                <w:sz w:val="24"/>
+              </w:rPr>
+              <w:t xml:space="preserve"> e anno di pubblicazione è già presente nel database</w:t>
+            </w:r>
+            <w:r>
+              <w:rPr>
+                <w:sz w:val="24"/>
+              </w:rPr>
+              <w:t>[</w:t>
+            </w:r>
+            <w:proofErr w:type="spellStart"/>
+            <w:r>
+              <w:rPr>
+                <w:sz w:val="24"/>
+              </w:rPr>
+              <w:t>error</w:t>
+            </w:r>
+            <w:proofErr w:type="spellEnd"/>
+            <w:r>
+              <w:rPr>
+                <w:sz w:val="24"/>
+              </w:rPr>
+              <w:t>]</w:t>
+            </w:r>
+          </w:p>
+          <w:p>
+            <w:pPr>
+              <w:pStyle w:val="Paragrafoelenco"/>
+              <w:numPr>
+                <w:ilvl w:val="0"/>
+                <w:numId w:val="41"/>
+              </w:numPr>
+              <w:rPr>
+                <w:u w:val="single"/>
+              </w:rPr>
+            </w:pPr>
+            <w:r>
+              <w:rPr>
+                <w:sz w:val="24"/>
+              </w:rPr>
+              <w:t xml:space="preserve">Nessun gioco con uguale nome, </w:t>
+            </w:r>
+            <w:proofErr w:type="spellStart"/>
+            <w:r>
+              <w:rPr>
+                <w:sz w:val="24"/>
+              </w:rPr>
+              <w:t>publisher</w:t>
+            </w:r>
+            <w:proofErr w:type="spellEnd"/>
+            <w:r>
+              <w:rPr>
+                <w:sz w:val="24"/>
+              </w:rPr>
+              <w:t xml:space="preserve"> e anno di pubblicazione è presente nel database</w:t>
+            </w:r>
+            <w:r>
+              <w:rPr>
+                <w:sz w:val="24"/>
+              </w:rPr>
+              <w:t xml:space="preserve"> [</w:t>
+            </w:r>
+            <w:r>
+              <w:rPr>
+                <w:sz w:val="24"/>
+              </w:rPr>
+              <w:t>GE</w:t>
+            </w:r>
+            <w:r>
+              <w:rPr>
+                <w:sz w:val="24"/>
+              </w:rPr>
+              <w:t>_OK]</w:t>
             </w:r>
           </w:p>
         </w:tc>
       </w:tr>
       <w:tr>
         <w:trPr>
-          <w:trHeight w:val="416"/>
+          <w:gridAfter w:val="1"/>
+          <w:wAfter w:w="381" w:type="dxa"/>
+          <w:trHeight w:val="302"/>
         </w:trPr>
         <w:tc>
           <w:tcPr>
             <w:tcW w:w="2122" w:type="dxa"/>
-          </w:tcPr>
-          <w:p>
-            <w:pPr>
-              <w:rPr>
-                <w:u w:val="single"/>
-              </w:rPr>
-            </w:pPr>
-            <w:r>
-              <w:t>TC_2.8</w:t>
-            </w:r>
-            <w:r>
-              <w:t>_</w:t>
-            </w:r>
-            <w:r>
-              <w:t>2</w:t>
+            <w:shd w:val="clear" w:color="auto" w:fill="7EA1E6"/>
+          </w:tcPr>
+          <w:p>
+            <w:pPr>
+              <w:spacing w:line="276" w:lineRule="auto"/>
+              <w:jc w:val="center"/>
+            </w:pPr>
+            <w:r>
+              <w:lastRenderedPageBreak/>
+              <w:t>Codice</w:t>
             </w:r>
           </w:p>
         </w:tc>
         <w:tc>
           <w:tcPr>
             <w:tcW w:w="5528" w:type="dxa"/>
+            <w:gridSpan w:val="2"/>
+            <w:shd w:val="clear" w:color="auto" w:fill="7EA1E6"/>
           </w:tcPr>
           <w:p>
             <w:pPr>
               <w:jc w:val="center"/>
             </w:pPr>
             <w:r>
-              <w:t>TP2.PP1</w:t>
+              <w:t>Combinazione</w:t>
             </w:r>
           </w:p>
         </w:tc>
         <w:tc>
           <w:tcPr>
             <w:tcW w:w="1972" w:type="dxa"/>
-            <w:shd w:val="clear" w:color="auto" w:fill="FF9393"/>
+            <w:shd w:val="clear" w:color="auto" w:fill="7EA1E6"/>
           </w:tcPr>
           <w:p>
             <w:pPr>
               <w:jc w:val="center"/>
-              <w:rPr>
-                <w:u w:val="single"/>
-              </w:rPr>
-            </w:pPr>
-            <w:r>
-              <w:t>Errore</w:t>
+            </w:pPr>
+            <w:r>
+              <w:t>Esito</w:t>
             </w:r>
           </w:p>
         </w:tc>
       </w:tr>
       <w:tr>
         <w:trPr>
-          <w:trHeight w:val="416"/>
+          <w:gridAfter w:val="1"/>
+          <w:wAfter w:w="381" w:type="dxa"/>
+          <w:trHeight w:val="409"/>
         </w:trPr>
         <w:tc>
           <w:tcPr>
@@ -23758,26 +23889,27 @@
           </w:tcPr>
           <w:p>
             <w:r>
-              <w:t>TC_2.8</w:t>
-            </w:r>
-            <w:r>
-              <w:t>_3</w:t>
+              <w:t>TC_2.</w:t>
+            </w:r>
+            <w:r>
+              <w:t>8</w:t>
+            </w:r>
+            <w:r>
+              <w:t>_1</w:t>
             </w:r>
           </w:p>
         </w:tc>
         <w:tc>
           <w:tcPr>
             <w:tcW w:w="5528" w:type="dxa"/>
+            <w:gridSpan w:val="2"/>
           </w:tcPr>
           <w:p>
             <w:pPr>
               <w:jc w:val="center"/>
-              <w:rPr>
-                <w:u w:val="single"/>
-              </w:rPr>
-            </w:pPr>
-            <w:r>
-              <w:t>TP2.PP2.GG1</w:t>
+            </w:pPr>
+            <w:r>
+              <w:t>TP1</w:t>
             </w:r>
           </w:p>
         </w:tc>
@@ -23798,6 +23930,8 @@
       </w:tr>
       <w:tr>
         <w:trPr>
+          <w:gridAfter w:val="1"/>
+          <w:wAfter w:w="381" w:type="dxa"/>
           <w:trHeight w:val="416"/>
         </w:trPr>
         <w:tc>
@@ -23805,24 +23939,33 @@
             <w:tcW w:w="2122" w:type="dxa"/>
           </w:tcPr>
           <w:p>
-            <w:r>
-              <w:t>TC_2.8_4</w:t>
+            <w:pPr>
+              <w:rPr>
+                <w:u w:val="single"/>
+              </w:rPr>
+            </w:pPr>
+            <w:r>
+              <w:t>TC_2.8</w:t>
+            </w:r>
+            <w:r>
+              <w:t>_</w:t>
+            </w:r>
+            <w:r>
+              <w:t>2</w:t>
             </w:r>
           </w:p>
         </w:tc>
         <w:tc>
           <w:tcPr>
             <w:tcW w:w="5528" w:type="dxa"/>
+            <w:gridSpan w:val="2"/>
           </w:tcPr>
           <w:p>
             <w:pPr>
               <w:jc w:val="center"/>
-              <w:rPr>
-                <w:u w:val="single"/>
-              </w:rPr>
-            </w:pPr>
-            <w:r>
-              <w:t>TP2.PP2.GG2.PG1</w:t>
+            </w:pPr>
+            <w:r>
+              <w:t>TP2.PP1</w:t>
             </w:r>
           </w:p>
         </w:tc>
@@ -23834,6 +23977,9 @@
           <w:p>
             <w:pPr>
               <w:jc w:val="center"/>
+              <w:rPr>
+                <w:u w:val="single"/>
+              </w:rPr>
             </w:pPr>
             <w:r>
               <w:t>Errore</w:t>
@@ -23843,6 +23989,8 @@
       </w:tr>
       <w:tr>
         <w:trPr>
+          <w:gridAfter w:val="1"/>
+          <w:wAfter w:w="381" w:type="dxa"/>
           <w:trHeight w:val="416"/>
         </w:trPr>
         <w:tc>
@@ -23851,33 +23999,27 @@
           </w:tcPr>
           <w:p>
             <w:r>
-              <w:t>TC_2.8_5</w:t>
+              <w:t>TC_2.8</w:t>
+            </w:r>
+            <w:r>
+              <w:t>_3</w:t>
             </w:r>
           </w:p>
         </w:tc>
         <w:tc>
           <w:tcPr>
             <w:tcW w:w="5528" w:type="dxa"/>
+            <w:gridSpan w:val="2"/>
           </w:tcPr>
           <w:p>
             <w:pPr>
               <w:jc w:val="center"/>
               <w:rPr>
                 <w:u w:val="single"/>
-                <w:lang w:val="en-GB"/>
-              </w:rPr>
-            </w:pPr>
-            <w:r>
-              <w:rPr>
-                <w:lang w:val="en-GB"/>
-              </w:rPr>
-              <w:t>TP2.PP2.GG2.PG2.AG</w:t>
-            </w:r>
-            <w:r>
-              <w:rPr>
-                <w:lang w:val="en-GB"/>
-              </w:rPr>
-              <w:t>1</w:t>
+              </w:rPr>
+            </w:pPr>
+            <w:r>
+              <w:t>TP2.PP2.GG1</w:t>
             </w:r>
           </w:p>
         </w:tc>
@@ -23898,6 +24040,8 @@
       </w:tr>
       <w:tr>
         <w:trPr>
+          <w:gridAfter w:val="1"/>
+          <w:wAfter w:w="381" w:type="dxa"/>
           <w:trHeight w:val="416"/>
         </w:trPr>
         <w:tc>
@@ -23906,53 +24050,46 @@
           </w:tcPr>
           <w:p>
             <w:r>
-              <w:t>TC_2.8_6</w:t>
+              <w:t>TC_2.8_4</w:t>
             </w:r>
           </w:p>
         </w:tc>
         <w:tc>
           <w:tcPr>
             <w:tcW w:w="5528" w:type="dxa"/>
+            <w:gridSpan w:val="2"/>
           </w:tcPr>
           <w:p>
             <w:pPr>
               <w:jc w:val="center"/>
               <w:rPr>
                 <w:u w:val="single"/>
-                <w:lang w:val="en-GB"/>
-              </w:rPr>
-            </w:pPr>
-            <w:r>
-              <w:rPr>
-                <w:lang w:val="en-GB"/>
-              </w:rPr>
-              <w:t>TP2.PP2.GG2.PG2.AG</w:t>
-            </w:r>
-            <w:r>
-              <w:rPr>
-                <w:lang w:val="en-GB"/>
-              </w:rPr>
-              <w:t>2.DG1</w:t>
+              </w:rPr>
+            </w:pPr>
+            <w:r>
+              <w:t>TP2.PP2.GG2.PG1</w:t>
             </w:r>
           </w:p>
         </w:tc>
         <w:tc>
           <w:tcPr>
             <w:tcW w:w="1972" w:type="dxa"/>
-            <w:shd w:val="clear" w:color="auto" w:fill="92D050"/>
+            <w:shd w:val="clear" w:color="auto" w:fill="FF9393"/>
           </w:tcPr>
           <w:p>
             <w:pPr>
               <w:jc w:val="center"/>
             </w:pPr>
             <w:r>
-              <w:t>Successo</w:t>
+              <w:t>Errore</w:t>
             </w:r>
           </w:p>
         </w:tc>
       </w:tr>
       <w:tr>
         <w:trPr>
+          <w:gridAfter w:val="1"/>
+          <w:wAfter w:w="381" w:type="dxa"/>
           <w:trHeight w:val="416"/>
         </w:trPr>
         <w:tc>
@@ -23961,13 +24098,14 @@
           </w:tcPr>
           <w:p>
             <w:r>
-              <w:t>TC_2.8_7</w:t>
+              <w:t>TC_2.8_5</w:t>
             </w:r>
           </w:p>
         </w:tc>
         <w:tc>
           <w:tcPr>
             <w:tcW w:w="5528" w:type="dxa"/>
+            <w:gridSpan w:val="2"/>
           </w:tcPr>
           <w:p>
             <w:pPr>
@@ -23987,7 +24125,135 @@
               <w:rPr>
                 <w:lang w:val="en-GB"/>
               </w:rPr>
+              <w:t>1</w:t>
+            </w:r>
+          </w:p>
+        </w:tc>
+        <w:tc>
+          <w:tcPr>
+            <w:tcW w:w="1972" w:type="dxa"/>
+            <w:shd w:val="clear" w:color="auto" w:fill="FF9393"/>
+          </w:tcPr>
+          <w:p>
+            <w:pPr>
+              <w:jc w:val="center"/>
+            </w:pPr>
+            <w:r>
+              <w:t>Errore</w:t>
+            </w:r>
+          </w:p>
+        </w:tc>
+      </w:tr>
+      <w:tr>
+        <w:trPr>
+          <w:gridAfter w:val="1"/>
+          <w:wAfter w:w="381" w:type="dxa"/>
+          <w:trHeight w:val="416"/>
+        </w:trPr>
+        <w:tc>
+          <w:tcPr>
+            <w:tcW w:w="2122" w:type="dxa"/>
+          </w:tcPr>
+          <w:p>
+            <w:r>
+              <w:t>TC_2.8_6</w:t>
+            </w:r>
+          </w:p>
+        </w:tc>
+        <w:tc>
+          <w:tcPr>
+            <w:tcW w:w="5528" w:type="dxa"/>
+            <w:gridSpan w:val="2"/>
+          </w:tcPr>
+          <w:p>
+            <w:pPr>
+              <w:jc w:val="center"/>
+              <w:rPr>
+                <w:u w:val="single"/>
+                <w:lang w:val="en-GB"/>
+              </w:rPr>
+            </w:pPr>
+            <w:r>
+              <w:rPr>
+                <w:lang w:val="en-GB"/>
+              </w:rPr>
+              <w:t>TP2.PP2.GG2.PG2.AG</w:t>
+            </w:r>
+            <w:r>
+              <w:rPr>
+                <w:lang w:val="en-GB"/>
+              </w:rPr>
+              <w:t>2.DG1</w:t>
+            </w:r>
+            <w:r>
+              <w:rPr>
+                <w:lang w:val="en-GB"/>
+              </w:rPr>
+              <w:t>.GE1</w:t>
+            </w:r>
+          </w:p>
+        </w:tc>
+        <w:tc>
+          <w:tcPr>
+            <w:tcW w:w="1972" w:type="dxa"/>
+            <w:shd w:val="clear" w:color="auto" w:fill="FF9393"/>
+          </w:tcPr>
+          <w:p>
+            <w:pPr>
+              <w:jc w:val="center"/>
+            </w:pPr>
+            <w:r>
+              <w:t>Errore</w:t>
+            </w:r>
+          </w:p>
+        </w:tc>
+      </w:tr>
+      <w:tr>
+        <w:trPr>
+          <w:gridAfter w:val="1"/>
+          <w:wAfter w:w="381" w:type="dxa"/>
+          <w:trHeight w:val="416"/>
+        </w:trPr>
+        <w:tc>
+          <w:tcPr>
+            <w:tcW w:w="2122" w:type="dxa"/>
+          </w:tcPr>
+          <w:p>
+            <w:r>
+              <w:t>TC_2.8_7</w:t>
+            </w:r>
+          </w:p>
+        </w:tc>
+        <w:tc>
+          <w:tcPr>
+            <w:tcW w:w="5528" w:type="dxa"/>
+            <w:gridSpan w:val="2"/>
+          </w:tcPr>
+          <w:p>
+            <w:pPr>
+              <w:jc w:val="center"/>
+              <w:rPr>
+                <w:u w:val="single"/>
+                <w:lang w:val="en-GB"/>
+              </w:rPr>
+            </w:pPr>
+            <w:r>
+              <w:rPr>
+                <w:lang w:val="en-GB"/>
+              </w:rPr>
+              <w:t>TP2.PP2.GG2.PG2.AG</w:t>
+            </w:r>
+            <w:r>
+              <w:rPr>
+                <w:lang w:val="en-GB"/>
+              </w:rPr>
               <w:t>2.DG2</w:t>
+            </w:r>
+            <w:r>
+              <w:rPr>
+                <w:lang w:val="en-GB"/>
+              </w:rPr>
+              <w:t>.GE2</w:t>
             </w:r>
           </w:p>
         </w:tc>
@@ -24015,13 +24281,61 @@
           <w:szCs w:val="28"/>
         </w:rPr>
       </w:pPr>
+    </w:p>
+    <w:p>
+      <w:pPr>
+        <w:rPr>
+          <w:sz w:val="28"/>
+          <w:szCs w:val="28"/>
+        </w:rPr>
+      </w:pPr>
       <w:r>
+        <w:rPr>
+          <w:sz w:val="28"/>
+          <w:szCs w:val="28"/>
+        </w:rPr>
+        <w:t xml:space="preserve">L’utente vuole aggiungere il gioco ‘DOOM’, pubblicato da ‘id Software’ nel 1993. Tuttavia si confonde con il </w:t>
+      </w:r>
+      <w:proofErr w:type="spellStart"/>
+      <w:r>
+        <w:rPr>
+          <w:sz w:val="28"/>
+          <w:szCs w:val="28"/>
+        </w:rPr>
+        <w:t>reboot</w:t>
+      </w:r>
+      <w:proofErr w:type="spellEnd"/>
+      <w:r>
+        <w:rPr>
+          <w:sz w:val="28"/>
+          <w:szCs w:val="28"/>
+        </w:rPr>
+        <w:t xml:space="preserve"> omonimo del 2016 prima di correggersi.</w:t>
+      </w:r>
+    </w:p>
+    <w:p>
+      <w:pPr>
         <w:rPr>
           <w:b/>
           <w:sz w:val="28"/>
           <w:szCs w:val="28"/>
         </w:rPr>
-        <w:lastRenderedPageBreak/>
+      </w:pPr>
+    </w:p>
+    <w:p>
+      <w:pPr>
+        <w:rPr>
+          <w:b/>
+          <w:sz w:val="28"/>
+          <w:szCs w:val="28"/>
+        </w:rPr>
+      </w:pPr>
+      <w:r>
+        <w:rPr>
+          <w:b/>
+          <w:sz w:val="28"/>
+          <w:szCs w:val="28"/>
+        </w:rPr>
         <w:t>TITOLO GIOCO NON PRESENTE</w:t>
       </w:r>
     </w:p>
@@ -24387,6 +24701,14 @@
                 <w:sz w:val="28"/>
                 <w:szCs w:val="28"/>
               </w:rPr>
+              <w:t xml:space="preserve"> (‘id Software’)</w:t>
+            </w:r>
+            <w:r>
+              <w:rPr>
+                <w:rFonts w:ascii="Garamond" w:hAnsi="Garamond"/>
+                <w:sz w:val="28"/>
+                <w:szCs w:val="28"/>
+              </w:rPr>
               <w:t>, genere, punteggio, anno e descrizione</w:t>
             </w:r>
           </w:p>
@@ -24765,7 +25087,23 @@
                 <w:sz w:val="28"/>
                 <w:szCs w:val="28"/>
               </w:rPr>
-              <w:t xml:space="preserve"> presente, genere valido, punteggio valido, anno valido, descrizione presente (o no)</w:t>
+              <w:t xml:space="preserve"> </w:t>
+            </w:r>
+            <w:r>
+              <w:rPr>
+                <w:rFonts w:ascii="Garamond" w:hAnsi="Garamond"/>
+                <w:sz w:val="28"/>
+                <w:szCs w:val="28"/>
+              </w:rPr>
+              <w:t>‘id Software’</w:t>
+            </w:r>
+            <w:r>
+              <w:rPr>
+                <w:rFonts w:ascii="Garamond" w:hAnsi="Garamond"/>
+                <w:sz w:val="28"/>
+                <w:szCs w:val="28"/>
+              </w:rPr>
+              <w:t>, genere valido, punteggio valido, anno valido, descrizione presente (o no)</w:t>
             </w:r>
           </w:p>
         </w:tc>
@@ -24852,6 +25190,7 @@
                 <w:sz w:val="28"/>
                 <w:szCs w:val="28"/>
               </w:rPr>
+              <w:lastRenderedPageBreak/>
               <w:t>Log</w:t>
             </w:r>
           </w:p>
@@ -24923,7 +25262,23 @@
           <w:sz w:val="28"/>
           <w:szCs w:val="28"/>
         </w:rPr>
-        <w:t>TITOLO GIOCO PRESENTE, DESCRIZIONE NON PRESENTE</w:t>
+        <w:t xml:space="preserve">TITOLO GIOCO PRESENTE, </w:t>
+      </w:r>
+      <w:r>
+        <w:rPr>
+          <w:b/>
+          <w:sz w:val="28"/>
+          <w:szCs w:val="28"/>
+        </w:rPr>
+        <w:t>PUBLISHER</w:t>
+      </w:r>
+      <w:r>
+        <w:rPr>
+          <w:b/>
+          <w:sz w:val="28"/>
+          <w:szCs w:val="28"/>
+        </w:rPr>
+        <w:t xml:space="preserve"> NON PRESENTE</w:t>
       </w:r>
     </w:p>
     <w:p>
@@ -25246,16 +25601,23 @@
                 <w:sz w:val="28"/>
                 <w:szCs w:val="28"/>
               </w:rPr>
-              <w:t xml:space="preserve">L’utente inserisce titolo, genere, punteggio, anno e </w:t>
-            </w:r>
-            <w:r>
-              <w:rPr>
-                <w:rFonts w:ascii="Garamond" w:hAnsi="Garamond"/>
-                <w:sz w:val="28"/>
-                <w:szCs w:val="28"/>
-              </w:rPr>
-              <w:lastRenderedPageBreak/>
-              <w:t>descrizione</w:t>
+              <w:t>L’utente inserisce titolo</w:t>
+            </w:r>
+            <w:r>
+              <w:rPr>
+                <w:rFonts w:ascii="Garamond" w:hAnsi="Garamond"/>
+                <w:sz w:val="28"/>
+                <w:szCs w:val="28"/>
+              </w:rPr>
+              <w:t xml:space="preserve"> (‘DOOM’)</w:t>
+            </w:r>
+            <w:r>
+              <w:rPr>
+                <w:rFonts w:ascii="Garamond" w:hAnsi="Garamond"/>
+                <w:sz w:val="28"/>
+                <w:szCs w:val="28"/>
+              </w:rPr>
+              <w:t>, genere, punteggio, anno e descrizione</w:t>
             </w:r>
           </w:p>
           <w:p>
@@ -25328,7 +25690,6 @@
                 <w:sz w:val="28"/>
                 <w:szCs w:val="28"/>
               </w:rPr>
-              <w:lastRenderedPageBreak/>
               <w:t>Condizione di Uscita</w:t>
             </w:r>
           </w:p>
@@ -25618,7 +25979,23 @@
                 <w:sz w:val="28"/>
                 <w:szCs w:val="28"/>
               </w:rPr>
-              <w:t xml:space="preserve">Titolo presente, </w:t>
+              <w:t xml:space="preserve">Titolo </w:t>
+            </w:r>
+            <w:r>
+              <w:rPr>
+                <w:rFonts w:ascii="Garamond" w:hAnsi="Garamond"/>
+                <w:sz w:val="28"/>
+                <w:szCs w:val="28"/>
+              </w:rPr>
+              <w:t>‘DOOM’</w:t>
+            </w:r>
+            <w:r>
+              <w:rPr>
+                <w:rFonts w:ascii="Garamond" w:hAnsi="Garamond"/>
+                <w:sz w:val="28"/>
+                <w:szCs w:val="28"/>
+              </w:rPr>
+              <w:t xml:space="preserve">, </w:t>
             </w:r>
             <w:proofErr w:type="spellStart"/>
             <w:r>
@@ -25786,6 +26163,1880 @@
           <w:u w:val="single"/>
         </w:rPr>
       </w:pPr>
+    </w:p>
+    <w:p>
+      <w:pPr>
+        <w:rPr>
+          <w:u w:val="single"/>
+        </w:rPr>
+      </w:pPr>
+    </w:p>
+    <w:p>
+      <w:pPr>
+        <w:rPr>
+          <w:u w:val="single"/>
+        </w:rPr>
+      </w:pPr>
+    </w:p>
+    <w:p>
+      <w:pPr>
+        <w:rPr>
+          <w:u w:val="single"/>
+        </w:rPr>
+      </w:pPr>
+    </w:p>
+    <w:p>
+      <w:pPr>
+        <w:rPr>
+          <w:u w:val="single"/>
+        </w:rPr>
+      </w:pPr>
+    </w:p>
+    <w:p>
+      <w:pPr>
+        <w:rPr>
+          <w:u w:val="single"/>
+        </w:rPr>
+      </w:pPr>
+    </w:p>
+    <w:p>
+      <w:pPr>
+        <w:rPr>
+          <w:u w:val="single"/>
+        </w:rPr>
+      </w:pPr>
+    </w:p>
+    <w:p>
+      <w:pPr>
+        <w:rPr>
+          <w:u w:val="single"/>
+        </w:rPr>
+      </w:pPr>
+    </w:p>
+    <w:p>
+      <w:pPr>
+        <w:rPr>
+          <w:u w:val="single"/>
+        </w:rPr>
+      </w:pPr>
+    </w:p>
+    <w:p>
+      <w:pPr>
+        <w:rPr>
+          <w:b/>
+          <w:sz w:val="28"/>
+          <w:szCs w:val="28"/>
+        </w:rPr>
+      </w:pPr>
+      <w:r>
+        <w:rPr>
+          <w:b/>
+          <w:sz w:val="28"/>
+          <w:szCs w:val="28"/>
+        </w:rPr>
+        <w:lastRenderedPageBreak/>
+        <w:t>TITOLO GIOCO PRESENTE, PUBLISHER PRESENTE, GIOCO DUPLICATO</w:t>
+      </w:r>
+    </w:p>
+    <w:p>
+      <w:pPr>
+        <w:rPr>
+          <w:b/>
+          <w:sz w:val="28"/>
+          <w:szCs w:val="28"/>
+        </w:rPr>
+      </w:pPr>
+    </w:p>
+    <w:tbl>
+      <w:tblPr>
+        <w:tblStyle w:val="Grigliatabella"/>
+        <w:tblW w:w="9751" w:type="dxa"/>
+        <w:tblInd w:w="-5" w:type="dxa"/>
+        <w:tblLook w:val="04A0" w:firstRow="1" w:lastRow="0" w:firstColumn="1" w:lastColumn="0" w:noHBand="0" w:noVBand="1"/>
+      </w:tblPr>
+      <w:tblGrid>
+        <w:gridCol w:w="3194"/>
+        <w:gridCol w:w="6557"/>
+      </w:tblGrid>
+      <w:tr>
+        <w:trPr>
+          <w:trHeight w:val="495"/>
+        </w:trPr>
+        <w:tc>
+          <w:tcPr>
+            <w:tcW w:w="3194" w:type="dxa"/>
+            <w:shd w:val="clear" w:color="auto" w:fill="7EA1E6"/>
+          </w:tcPr>
+          <w:p>
+            <w:pPr>
+              <w:spacing w:before="120"/>
+              <w:jc w:val="center"/>
+              <w:rPr>
+                <w:rFonts w:ascii="Garamond" w:hAnsi="Garamond"/>
+                <w:color w:val="FFFFFF" w:themeColor="background1"/>
+                <w:sz w:val="28"/>
+                <w:szCs w:val="28"/>
+              </w:rPr>
+            </w:pPr>
+            <w:r>
+              <w:rPr>
+                <w:rFonts w:ascii="Garamond" w:hAnsi="Garamond"/>
+                <w:color w:val="FFFFFF" w:themeColor="background1"/>
+                <w:sz w:val="28"/>
+                <w:szCs w:val="28"/>
+              </w:rPr>
+              <w:t xml:space="preserve">Test Case </w:t>
+            </w:r>
+            <w:proofErr w:type="spellStart"/>
+            <w:r>
+              <w:rPr>
+                <w:rFonts w:ascii="Garamond" w:hAnsi="Garamond"/>
+                <w:color w:val="FFFFFF" w:themeColor="background1"/>
+                <w:sz w:val="28"/>
+                <w:szCs w:val="28"/>
+              </w:rPr>
+              <w:t>Name</w:t>
+            </w:r>
+            <w:proofErr w:type="spellEnd"/>
+          </w:p>
+        </w:tc>
+        <w:tc>
+          <w:tcPr>
+            <w:tcW w:w="6557" w:type="dxa"/>
+          </w:tcPr>
+          <w:p>
+            <w:pPr>
+              <w:spacing w:before="120"/>
+              <w:rPr>
+                <w:rFonts w:ascii="Garamond" w:hAnsi="Garamond"/>
+                <w:sz w:val="28"/>
+                <w:szCs w:val="28"/>
+              </w:rPr>
+            </w:pPr>
+            <w:proofErr w:type="spellStart"/>
+            <w:r>
+              <w:rPr>
+                <w:rFonts w:ascii="Garamond" w:hAnsi="Garamond"/>
+                <w:sz w:val="28"/>
+                <w:szCs w:val="28"/>
+              </w:rPr>
+              <w:t>Test_AddGame</w:t>
+            </w:r>
+            <w:proofErr w:type="spellEnd"/>
+          </w:p>
+        </w:tc>
+      </w:tr>
+      <w:tr>
+        <w:trPr>
+          <w:trHeight w:val="574"/>
+        </w:trPr>
+        <w:tc>
+          <w:tcPr>
+            <w:tcW w:w="3194" w:type="dxa"/>
+            <w:shd w:val="clear" w:color="auto" w:fill="7EA1E6"/>
+          </w:tcPr>
+          <w:p>
+            <w:pPr>
+              <w:spacing w:before="120"/>
+              <w:jc w:val="center"/>
+              <w:rPr>
+                <w:rFonts w:ascii="Garamond" w:hAnsi="Garamond"/>
+                <w:color w:val="FFFFFF" w:themeColor="background1"/>
+                <w:sz w:val="28"/>
+                <w:szCs w:val="28"/>
+              </w:rPr>
+            </w:pPr>
+            <w:r>
+              <w:rPr>
+                <w:rFonts w:ascii="Garamond" w:hAnsi="Garamond"/>
+                <w:color w:val="FFFFFF" w:themeColor="background1"/>
+                <w:sz w:val="28"/>
+                <w:szCs w:val="28"/>
+              </w:rPr>
+              <w:t>Test Case ID</w:t>
+            </w:r>
+          </w:p>
+        </w:tc>
+        <w:tc>
+          <w:tcPr>
+            <w:tcW w:w="6557" w:type="dxa"/>
+          </w:tcPr>
+          <w:p>
+            <w:pPr>
+              <w:spacing w:before="120"/>
+              <w:rPr>
+                <w:rFonts w:ascii="Garamond" w:hAnsi="Garamond"/>
+                <w:sz w:val="28"/>
+                <w:szCs w:val="28"/>
+              </w:rPr>
+            </w:pPr>
+            <w:r>
+              <w:rPr>
+                <w:rFonts w:ascii="Garamond" w:hAnsi="Garamond"/>
+              </w:rPr>
+              <w:t>TC_2.</w:t>
+            </w:r>
+            <w:r>
+              <w:rPr>
+                <w:rFonts w:ascii="Garamond" w:hAnsi="Garamond"/>
+              </w:rPr>
+              <w:t>8</w:t>
+            </w:r>
+            <w:r>
+              <w:rPr>
+                <w:rFonts w:ascii="Garamond" w:hAnsi="Garamond"/>
+              </w:rPr>
+              <w:t>_</w:t>
+            </w:r>
+            <w:r>
+              <w:rPr>
+                <w:rFonts w:ascii="Garamond" w:hAnsi="Garamond"/>
+              </w:rPr>
+              <w:t>6</w:t>
+            </w:r>
+          </w:p>
+        </w:tc>
+      </w:tr>
+      <w:tr>
+        <w:trPr>
+          <w:trHeight w:val="554"/>
+        </w:trPr>
+        <w:tc>
+          <w:tcPr>
+            <w:tcW w:w="3194" w:type="dxa"/>
+            <w:shd w:val="clear" w:color="auto" w:fill="7EA1E6"/>
+          </w:tcPr>
+          <w:p>
+            <w:pPr>
+              <w:spacing w:before="120"/>
+              <w:jc w:val="center"/>
+              <w:rPr>
+                <w:rFonts w:ascii="Garamond" w:hAnsi="Garamond"/>
+                <w:color w:val="FFFFFF" w:themeColor="background1"/>
+                <w:sz w:val="28"/>
+                <w:szCs w:val="28"/>
+              </w:rPr>
+            </w:pPr>
+            <w:r>
+              <w:rPr>
+                <w:rFonts w:ascii="Garamond" w:hAnsi="Garamond"/>
+                <w:color w:val="FFFFFF" w:themeColor="background1"/>
+                <w:sz w:val="28"/>
+                <w:szCs w:val="28"/>
+              </w:rPr>
+              <w:t>Condizione di Entrata</w:t>
+            </w:r>
+          </w:p>
+        </w:tc>
+        <w:tc>
+          <w:tcPr>
+            <w:tcW w:w="6557" w:type="dxa"/>
+          </w:tcPr>
+          <w:p>
+            <w:pPr>
+              <w:spacing w:before="120"/>
+              <w:rPr>
+                <w:rFonts w:ascii="Garamond" w:hAnsi="Garamond"/>
+                <w:sz w:val="28"/>
+                <w:szCs w:val="28"/>
+              </w:rPr>
+            </w:pPr>
+            <w:r>
+              <w:rPr>
+                <w:rFonts w:ascii="Garamond" w:hAnsi="Garamond"/>
+                <w:sz w:val="28"/>
+                <w:szCs w:val="28"/>
+              </w:rPr>
+              <w:t>L’utente ha una sessione attiva</w:t>
+            </w:r>
+          </w:p>
+        </w:tc>
+      </w:tr>
+      <w:tr>
+        <w:trPr>
+          <w:trHeight w:val="548"/>
+        </w:trPr>
+        <w:tc>
+          <w:tcPr>
+            <w:tcW w:w="3194" w:type="dxa"/>
+            <w:shd w:val="clear" w:color="auto" w:fill="7EA1E6"/>
+          </w:tcPr>
+          <w:p>
+            <w:pPr>
+              <w:spacing w:before="120"/>
+              <w:jc w:val="center"/>
+              <w:rPr>
+                <w:rFonts w:ascii="Garamond" w:hAnsi="Garamond"/>
+                <w:color w:val="FFFFFF" w:themeColor="background1"/>
+                <w:sz w:val="28"/>
+                <w:szCs w:val="28"/>
+              </w:rPr>
+            </w:pPr>
+            <w:r>
+              <w:rPr>
+                <w:rFonts w:ascii="Garamond" w:hAnsi="Garamond"/>
+                <w:color w:val="FFFFFF" w:themeColor="background1"/>
+                <w:sz w:val="28"/>
+                <w:szCs w:val="28"/>
+              </w:rPr>
+              <w:t>Flusso di Eventi</w:t>
+            </w:r>
+          </w:p>
+        </w:tc>
+        <w:tc>
+          <w:tcPr>
+            <w:tcW w:w="6557" w:type="dxa"/>
+          </w:tcPr>
+          <w:p>
+            <w:pPr>
+              <w:pStyle w:val="Paragrafoelenco"/>
+              <w:numPr>
+                <w:ilvl w:val="0"/>
+                <w:numId w:val="42"/>
+              </w:numPr>
+              <w:spacing w:before="120"/>
+              <w:rPr>
+                <w:rFonts w:ascii="Garamond" w:hAnsi="Garamond"/>
+                <w:sz w:val="28"/>
+                <w:szCs w:val="28"/>
+              </w:rPr>
+            </w:pPr>
+            <w:r>
+              <w:rPr>
+                <w:rFonts w:ascii="Garamond" w:hAnsi="Garamond"/>
+                <w:sz w:val="28"/>
+                <w:szCs w:val="28"/>
+              </w:rPr>
+              <w:t xml:space="preserve">L’utente clicca sul tasto ‘Aggiungi </w:t>
+            </w:r>
+            <w:proofErr w:type="spellStart"/>
+            <w:r>
+              <w:rPr>
+                <w:rFonts w:ascii="Garamond" w:hAnsi="Garamond"/>
+                <w:sz w:val="28"/>
+                <w:szCs w:val="28"/>
+              </w:rPr>
+              <w:t>Gioco’</w:t>
+            </w:r>
+            <w:proofErr w:type="spellEnd"/>
+            <w:r>
+              <w:rPr>
+                <w:rFonts w:ascii="Garamond" w:hAnsi="Garamond"/>
+                <w:sz w:val="28"/>
+                <w:szCs w:val="28"/>
+              </w:rPr>
+              <w:t xml:space="preserve"> da una pagina fornita di </w:t>
+            </w:r>
+            <w:proofErr w:type="spellStart"/>
+            <w:r>
+              <w:rPr>
+                <w:rFonts w:ascii="Garamond" w:hAnsi="Garamond"/>
+                <w:sz w:val="28"/>
+                <w:szCs w:val="28"/>
+              </w:rPr>
+              <w:t>header</w:t>
+            </w:r>
+            <w:proofErr w:type="spellEnd"/>
+          </w:p>
+          <w:p>
+            <w:pPr>
+              <w:pStyle w:val="Paragrafoelenco"/>
+              <w:numPr>
+                <w:ilvl w:val="0"/>
+                <w:numId w:val="42"/>
+              </w:numPr>
+              <w:spacing w:before="120"/>
+              <w:rPr>
+                <w:rFonts w:ascii="Garamond" w:hAnsi="Garamond"/>
+                <w:sz w:val="28"/>
+                <w:szCs w:val="28"/>
+              </w:rPr>
+            </w:pPr>
+            <w:r>
+              <w:rPr>
+                <w:rFonts w:ascii="Garamond" w:hAnsi="Garamond"/>
+                <w:sz w:val="28"/>
+                <w:szCs w:val="28"/>
+              </w:rPr>
+              <w:t xml:space="preserve">L’utente inserisce titolo (‘DOOM’), il </w:t>
+            </w:r>
+            <w:proofErr w:type="spellStart"/>
+            <w:r>
+              <w:rPr>
+                <w:rFonts w:ascii="Garamond" w:hAnsi="Garamond"/>
+                <w:sz w:val="28"/>
+                <w:szCs w:val="28"/>
+              </w:rPr>
+              <w:t>publisher</w:t>
+            </w:r>
+            <w:proofErr w:type="spellEnd"/>
+            <w:r>
+              <w:rPr>
+                <w:rFonts w:ascii="Garamond" w:hAnsi="Garamond"/>
+                <w:sz w:val="28"/>
+                <w:szCs w:val="28"/>
+              </w:rPr>
+              <w:t xml:space="preserve"> (‘id Software’), genere, punteggio, anno (2016) e descrizione</w:t>
+            </w:r>
+          </w:p>
+          <w:p>
+            <w:pPr>
+              <w:pStyle w:val="Paragrafoelenco"/>
+              <w:numPr>
+                <w:ilvl w:val="0"/>
+                <w:numId w:val="42"/>
+              </w:numPr>
+              <w:spacing w:before="120"/>
+              <w:rPr>
+                <w:rFonts w:ascii="Garamond" w:hAnsi="Garamond"/>
+                <w:sz w:val="28"/>
+                <w:szCs w:val="28"/>
+              </w:rPr>
+            </w:pPr>
+            <w:r>
+              <w:rPr>
+                <w:rFonts w:ascii="Garamond" w:hAnsi="Garamond"/>
+                <w:sz w:val="28"/>
+                <w:szCs w:val="28"/>
+              </w:rPr>
+              <w:t>Il sito comunica all’utente che il gioco è già presente nel database</w:t>
+            </w:r>
+          </w:p>
+        </w:tc>
+      </w:tr>
+      <w:tr>
+        <w:trPr>
+          <w:trHeight w:val="556"/>
+        </w:trPr>
+        <w:tc>
+          <w:tcPr>
+            <w:tcW w:w="3194" w:type="dxa"/>
+            <w:shd w:val="clear" w:color="auto" w:fill="7EA1E6"/>
+          </w:tcPr>
+          <w:p>
+            <w:pPr>
+              <w:spacing w:before="120"/>
+              <w:jc w:val="center"/>
+              <w:rPr>
+                <w:rFonts w:ascii="Garamond" w:hAnsi="Garamond"/>
+                <w:color w:val="FFFFFF" w:themeColor="background1"/>
+                <w:sz w:val="28"/>
+                <w:szCs w:val="28"/>
+              </w:rPr>
+            </w:pPr>
+            <w:r>
+              <w:rPr>
+                <w:rFonts w:ascii="Garamond" w:hAnsi="Garamond"/>
+                <w:color w:val="FFFFFF" w:themeColor="background1"/>
+                <w:sz w:val="28"/>
+                <w:szCs w:val="28"/>
+              </w:rPr>
+              <w:t>Condizione di Uscita</w:t>
+            </w:r>
+          </w:p>
+        </w:tc>
+        <w:tc>
+          <w:tcPr>
+            <w:tcW w:w="6557" w:type="dxa"/>
+          </w:tcPr>
+          <w:p>
+            <w:pPr>
+              <w:spacing w:before="120"/>
+              <w:rPr>
+                <w:rFonts w:ascii="Garamond" w:hAnsi="Garamond"/>
+                <w:sz w:val="28"/>
+                <w:szCs w:val="28"/>
+              </w:rPr>
+            </w:pPr>
+            <w:r>
+              <w:rPr>
+                <w:rFonts w:ascii="Garamond" w:hAnsi="Garamond"/>
+                <w:sz w:val="28"/>
+                <w:szCs w:val="28"/>
+              </w:rPr>
+              <w:t>-</w:t>
+            </w:r>
+          </w:p>
+        </w:tc>
+      </w:tr>
+    </w:tbl>
+    <w:p>
+      <w:pPr>
+        <w:spacing w:before="120"/>
+        <w:jc w:val="center"/>
+        <w:rPr>
+          <w:rFonts w:ascii="Garamond" w:hAnsi="Garamond"/>
+          <w:b/>
+          <w:color w:val="FFFFFF" w:themeColor="background1"/>
+          <w:sz w:val="28"/>
+          <w:szCs w:val="28"/>
+        </w:rPr>
+      </w:pPr>
+    </w:p>
+    <w:tbl>
+      <w:tblPr>
+        <w:tblStyle w:val="Grigliatabella"/>
+        <w:tblW w:w="9751" w:type="dxa"/>
+        <w:tblInd w:w="-5" w:type="dxa"/>
+        <w:tblLook w:val="04A0" w:firstRow="1" w:lastRow="0" w:firstColumn="1" w:lastColumn="0" w:noHBand="0" w:noVBand="1"/>
+      </w:tblPr>
+      <w:tblGrid>
+        <w:gridCol w:w="3194"/>
+        <w:gridCol w:w="6557"/>
+      </w:tblGrid>
+      <w:tr>
+        <w:trPr>
+          <w:trHeight w:val="556"/>
+        </w:trPr>
+        <w:tc>
+          <w:tcPr>
+            <w:tcW w:w="3194" w:type="dxa"/>
+            <w:shd w:val="clear" w:color="auto" w:fill="7EA1E6"/>
+          </w:tcPr>
+          <w:p>
+            <w:pPr>
+              <w:spacing w:before="120"/>
+              <w:jc w:val="center"/>
+              <w:rPr>
+                <w:rFonts w:ascii="Garamond" w:hAnsi="Garamond"/>
+                <w:color w:val="FFFFFF" w:themeColor="background1"/>
+                <w:sz w:val="28"/>
+                <w:szCs w:val="28"/>
+              </w:rPr>
+            </w:pPr>
+            <w:r>
+              <w:rPr>
+                <w:rFonts w:ascii="Garamond" w:hAnsi="Garamond"/>
+                <w:color w:val="FFFFFF" w:themeColor="background1"/>
+                <w:sz w:val="28"/>
+                <w:szCs w:val="28"/>
+              </w:rPr>
+              <w:t xml:space="preserve">Test Case </w:t>
+            </w:r>
+            <w:proofErr w:type="spellStart"/>
+            <w:r>
+              <w:rPr>
+                <w:rFonts w:ascii="Garamond" w:hAnsi="Garamond"/>
+                <w:color w:val="FFFFFF" w:themeColor="background1"/>
+                <w:sz w:val="28"/>
+                <w:szCs w:val="28"/>
+              </w:rPr>
+              <w:t>Name</w:t>
+            </w:r>
+            <w:proofErr w:type="spellEnd"/>
+          </w:p>
+        </w:tc>
+        <w:tc>
+          <w:tcPr>
+            <w:tcW w:w="6557" w:type="dxa"/>
+          </w:tcPr>
+          <w:p>
+            <w:pPr>
+              <w:spacing w:before="120"/>
+              <w:rPr>
+                <w:rFonts w:ascii="Garamond" w:hAnsi="Garamond"/>
+                <w:sz w:val="28"/>
+                <w:szCs w:val="28"/>
+              </w:rPr>
+            </w:pPr>
+            <w:proofErr w:type="spellStart"/>
+            <w:r>
+              <w:rPr>
+                <w:rFonts w:ascii="Garamond" w:hAnsi="Garamond"/>
+                <w:sz w:val="28"/>
+                <w:szCs w:val="28"/>
+              </w:rPr>
+              <w:t>Test_AddGame</w:t>
+            </w:r>
+            <w:proofErr w:type="spellEnd"/>
+          </w:p>
+        </w:tc>
+      </w:tr>
+      <w:tr>
+        <w:trPr>
+          <w:trHeight w:val="550"/>
+        </w:trPr>
+        <w:tc>
+          <w:tcPr>
+            <w:tcW w:w="3194" w:type="dxa"/>
+            <w:shd w:val="clear" w:color="auto" w:fill="7EA1E6"/>
+          </w:tcPr>
+          <w:p>
+            <w:pPr>
+              <w:spacing w:before="120"/>
+              <w:jc w:val="center"/>
+              <w:rPr>
+                <w:rFonts w:ascii="Garamond" w:hAnsi="Garamond"/>
+                <w:color w:val="FFFFFF" w:themeColor="background1"/>
+                <w:sz w:val="28"/>
+                <w:szCs w:val="28"/>
+              </w:rPr>
+            </w:pPr>
+            <w:r>
+              <w:rPr>
+                <w:rFonts w:ascii="Garamond" w:hAnsi="Garamond"/>
+                <w:color w:val="FFFFFF" w:themeColor="background1"/>
+                <w:sz w:val="28"/>
+                <w:szCs w:val="28"/>
+              </w:rPr>
+              <w:t>Test Case ID</w:t>
+            </w:r>
+          </w:p>
+        </w:tc>
+        <w:tc>
+          <w:tcPr>
+            <w:tcW w:w="6557" w:type="dxa"/>
+          </w:tcPr>
+          <w:p>
+            <w:pPr>
+              <w:spacing w:before="120"/>
+              <w:rPr>
+                <w:rFonts w:ascii="Garamond" w:hAnsi="Garamond"/>
+                <w:sz w:val="28"/>
+                <w:szCs w:val="28"/>
+              </w:rPr>
+            </w:pPr>
+            <w:r>
+              <w:rPr>
+                <w:rFonts w:ascii="Garamond" w:hAnsi="Garamond"/>
+              </w:rPr>
+              <w:t>TC_2.</w:t>
+            </w:r>
+            <w:r>
+              <w:rPr>
+                <w:rFonts w:ascii="Garamond" w:hAnsi="Garamond"/>
+              </w:rPr>
+              <w:t>8</w:t>
+            </w:r>
+            <w:r>
+              <w:rPr>
+                <w:rFonts w:ascii="Garamond" w:hAnsi="Garamond"/>
+              </w:rPr>
+              <w:t>_</w:t>
+            </w:r>
+            <w:r>
+              <w:rPr>
+                <w:rFonts w:ascii="Garamond" w:hAnsi="Garamond"/>
+              </w:rPr>
+              <w:t>6</w:t>
+            </w:r>
+          </w:p>
+        </w:tc>
+      </w:tr>
+      <w:tr>
+        <w:trPr>
+          <w:trHeight w:val="557"/>
+        </w:trPr>
+        <w:tc>
+          <w:tcPr>
+            <w:tcW w:w="3194" w:type="dxa"/>
+            <w:shd w:val="clear" w:color="auto" w:fill="7EA1E6"/>
+          </w:tcPr>
+          <w:p>
+            <w:pPr>
+              <w:spacing w:before="120"/>
+              <w:jc w:val="center"/>
+              <w:rPr>
+                <w:rFonts w:ascii="Garamond" w:hAnsi="Garamond"/>
+                <w:color w:val="FFFFFF" w:themeColor="background1"/>
+                <w:sz w:val="28"/>
+                <w:szCs w:val="28"/>
+              </w:rPr>
+            </w:pPr>
+            <w:r>
+              <w:rPr>
+                <w:rFonts w:ascii="Garamond" w:hAnsi="Garamond"/>
+                <w:color w:val="FFFFFF" w:themeColor="background1"/>
+                <w:sz w:val="28"/>
+                <w:szCs w:val="28"/>
+              </w:rPr>
+              <w:t>Percorso Test</w:t>
+            </w:r>
+          </w:p>
+        </w:tc>
+        <w:tc>
+          <w:tcPr>
+            <w:tcW w:w="6557" w:type="dxa"/>
+          </w:tcPr>
+          <w:p>
+            <w:pPr>
+              <w:spacing w:before="120"/>
+              <w:rPr>
+                <w:rFonts w:ascii="Garamond" w:hAnsi="Garamond"/>
+                <w:sz w:val="28"/>
+                <w:szCs w:val="28"/>
+              </w:rPr>
+            </w:pPr>
+          </w:p>
+        </w:tc>
+      </w:tr>
+      <w:tr>
+        <w:trPr>
+          <w:trHeight w:val="565"/>
+        </w:trPr>
+        <w:tc>
+          <w:tcPr>
+            <w:tcW w:w="3194" w:type="dxa"/>
+            <w:shd w:val="clear" w:color="auto" w:fill="7EA1E6"/>
+          </w:tcPr>
+          <w:p>
+            <w:pPr>
+              <w:spacing w:before="120"/>
+              <w:jc w:val="center"/>
+              <w:rPr>
+                <w:rFonts w:ascii="Garamond" w:hAnsi="Garamond"/>
+                <w:color w:val="FFFFFF" w:themeColor="background1"/>
+                <w:sz w:val="28"/>
+                <w:szCs w:val="28"/>
+              </w:rPr>
+            </w:pPr>
+            <w:r>
+              <w:rPr>
+                <w:rFonts w:ascii="Garamond" w:hAnsi="Garamond"/>
+                <w:color w:val="FFFFFF" w:themeColor="background1"/>
+                <w:sz w:val="28"/>
+                <w:szCs w:val="28"/>
+              </w:rPr>
+              <w:t>Input</w:t>
+            </w:r>
+          </w:p>
+        </w:tc>
+        <w:tc>
+          <w:tcPr>
+            <w:tcW w:w="6557" w:type="dxa"/>
+          </w:tcPr>
+          <w:p>
+            <w:pPr>
+              <w:spacing w:before="120"/>
+              <w:rPr>
+                <w:rFonts w:ascii="Garamond" w:hAnsi="Garamond"/>
+                <w:sz w:val="28"/>
+                <w:szCs w:val="28"/>
+              </w:rPr>
+            </w:pPr>
+            <w:r>
+              <w:rPr>
+                <w:rFonts w:ascii="Garamond" w:hAnsi="Garamond"/>
+                <w:sz w:val="28"/>
+                <w:szCs w:val="28"/>
+              </w:rPr>
+              <w:t xml:space="preserve">Titolo ‘DOOM’, </w:t>
+            </w:r>
+            <w:proofErr w:type="spellStart"/>
+            <w:r>
+              <w:rPr>
+                <w:rFonts w:ascii="Garamond" w:hAnsi="Garamond"/>
+                <w:sz w:val="28"/>
+                <w:szCs w:val="28"/>
+              </w:rPr>
+              <w:t>publisher</w:t>
+            </w:r>
+            <w:proofErr w:type="spellEnd"/>
+            <w:r>
+              <w:rPr>
+                <w:rFonts w:ascii="Garamond" w:hAnsi="Garamond"/>
+                <w:sz w:val="28"/>
+                <w:szCs w:val="28"/>
+              </w:rPr>
+              <w:t xml:space="preserve"> ‘id Software’, genere valido, punteggio valido, anno 2016, descrizione presente (o no)</w:t>
+            </w:r>
+          </w:p>
+        </w:tc>
+      </w:tr>
+      <w:tr>
+        <w:trPr>
+          <w:trHeight w:val="560"/>
+        </w:trPr>
+        <w:tc>
+          <w:tcPr>
+            <w:tcW w:w="3194" w:type="dxa"/>
+            <w:shd w:val="clear" w:color="auto" w:fill="7EA1E6"/>
+          </w:tcPr>
+          <w:p>
+            <w:pPr>
+              <w:spacing w:before="120"/>
+              <w:jc w:val="center"/>
+              <w:rPr>
+                <w:rFonts w:ascii="Garamond" w:hAnsi="Garamond"/>
+                <w:color w:val="FFFFFF" w:themeColor="background1"/>
+                <w:sz w:val="28"/>
+                <w:szCs w:val="28"/>
+              </w:rPr>
+            </w:pPr>
+            <w:r>
+              <w:rPr>
+                <w:rFonts w:ascii="Garamond" w:hAnsi="Garamond"/>
+                <w:color w:val="FFFFFF" w:themeColor="background1"/>
+                <w:sz w:val="28"/>
+                <w:szCs w:val="28"/>
+              </w:rPr>
+              <w:t>Oracolo</w:t>
+            </w:r>
+          </w:p>
+        </w:tc>
+        <w:tc>
+          <w:tcPr>
+            <w:tcW w:w="6557" w:type="dxa"/>
+          </w:tcPr>
+          <w:p>
+            <w:pPr>
+              <w:spacing w:before="120"/>
+              <w:rPr>
+                <w:rFonts w:ascii="Garamond" w:hAnsi="Garamond"/>
+                <w:sz w:val="28"/>
+                <w:szCs w:val="28"/>
+              </w:rPr>
+            </w:pPr>
+            <w:r>
+              <w:rPr>
+                <w:rFonts w:ascii="Garamond" w:hAnsi="Garamond"/>
+                <w:sz w:val="28"/>
+                <w:szCs w:val="28"/>
+              </w:rPr>
+              <w:t>Il sito comunica all’utente che il gioco è già presente nel database</w:t>
+            </w:r>
+          </w:p>
+        </w:tc>
+      </w:tr>
+      <w:tr>
+        <w:trPr>
+          <w:trHeight w:val="554"/>
+        </w:trPr>
+        <w:tc>
+          <w:tcPr>
+            <w:tcW w:w="3194" w:type="dxa"/>
+            <w:shd w:val="clear" w:color="auto" w:fill="7EA1E6"/>
+          </w:tcPr>
+          <w:p>
+            <w:pPr>
+              <w:spacing w:before="120"/>
+              <w:jc w:val="center"/>
+              <w:rPr>
+                <w:rFonts w:ascii="Garamond" w:hAnsi="Garamond"/>
+                <w:color w:val="FFFFFF" w:themeColor="background1"/>
+                <w:sz w:val="28"/>
+                <w:szCs w:val="28"/>
+              </w:rPr>
+            </w:pPr>
+            <w:r>
+              <w:rPr>
+                <w:rFonts w:ascii="Garamond" w:hAnsi="Garamond"/>
+                <w:color w:val="FFFFFF" w:themeColor="background1"/>
+                <w:sz w:val="28"/>
+                <w:szCs w:val="28"/>
+              </w:rPr>
+              <w:t>Log</w:t>
+            </w:r>
+          </w:p>
+        </w:tc>
+        <w:tc>
+          <w:tcPr>
+            <w:tcW w:w="6557" w:type="dxa"/>
+          </w:tcPr>
+          <w:p>
+            <w:pPr>
+              <w:spacing w:before="120"/>
+              <w:rPr>
+                <w:rFonts w:ascii="Garamond" w:hAnsi="Garamond"/>
+                <w:sz w:val="28"/>
+                <w:szCs w:val="28"/>
+              </w:rPr>
+            </w:pPr>
+            <w:r>
+              <w:rPr>
+                <w:rFonts w:ascii="Garamond" w:hAnsi="Garamond"/>
+                <w:sz w:val="28"/>
+                <w:szCs w:val="28"/>
+              </w:rPr>
+              <w:t>Il sito mostra il messaggio ‘Il gioco è già presente!’ e il gioco non viene aggiunto al database</w:t>
+            </w:r>
+          </w:p>
+        </w:tc>
+      </w:tr>
+    </w:tbl>
+    <w:p>
+      <w:pPr>
+        <w:rPr>
+          <w:u w:val="single"/>
+        </w:rPr>
+      </w:pPr>
+    </w:p>
+    <w:p>
+      <w:pPr>
+        <w:rPr>
+          <w:u w:val="single"/>
+        </w:rPr>
+      </w:pPr>
+    </w:p>
+    <w:p>
+      <w:pPr>
+        <w:rPr>
+          <w:u w:val="single"/>
+        </w:rPr>
+      </w:pPr>
+    </w:p>
+    <w:p>
+      <w:pPr>
+        <w:rPr>
+          <w:u w:val="single"/>
+        </w:rPr>
+      </w:pPr>
+    </w:p>
+    <w:p>
+      <w:pPr>
+        <w:rPr>
+          <w:u w:val="single"/>
+        </w:rPr>
+      </w:pPr>
+    </w:p>
+    <w:p>
+      <w:pPr>
+        <w:rPr>
+          <w:u w:val="single"/>
+        </w:rPr>
+      </w:pPr>
+    </w:p>
+    <w:p>
+      <w:pPr>
+        <w:rPr>
+          <w:u w:val="single"/>
+        </w:rPr>
+      </w:pPr>
+    </w:p>
+    <w:p>
+      <w:pPr>
+        <w:rPr>
+          <w:u w:val="single"/>
+        </w:rPr>
+      </w:pPr>
+    </w:p>
+    <w:p>
+      <w:pPr>
+        <w:rPr>
+          <w:u w:val="single"/>
+        </w:rPr>
+      </w:pPr>
+    </w:p>
+    <w:p>
+      <w:pPr>
+        <w:rPr>
+          <w:u w:val="single"/>
+        </w:rPr>
+      </w:pPr>
+    </w:p>
+    <w:p>
+      <w:pPr>
+        <w:rPr>
+          <w:u w:val="single"/>
+        </w:rPr>
+      </w:pPr>
+    </w:p>
+    <w:p>
+      <w:pPr>
+        <w:rPr>
+          <w:u w:val="single"/>
+        </w:rPr>
+      </w:pPr>
+    </w:p>
+    <w:p>
+      <w:pPr>
+        <w:rPr>
+          <w:b/>
+          <w:sz w:val="28"/>
+          <w:szCs w:val="28"/>
+        </w:rPr>
+      </w:pPr>
+      <w:r>
+        <w:rPr>
+          <w:b/>
+          <w:sz w:val="28"/>
+          <w:szCs w:val="28"/>
+        </w:rPr>
+        <w:lastRenderedPageBreak/>
+        <w:t>TITOLO GIOCO PRESENTE, PUBLISHER PRESENTE, GIOCO NON DUPLICATO</w:t>
+      </w:r>
+    </w:p>
+    <w:p>
+      <w:pPr>
+        <w:rPr>
+          <w:b/>
+          <w:sz w:val="28"/>
+          <w:szCs w:val="28"/>
+        </w:rPr>
+      </w:pPr>
+    </w:p>
+    <w:tbl>
+      <w:tblPr>
+        <w:tblStyle w:val="Grigliatabella"/>
+        <w:tblW w:w="9751" w:type="dxa"/>
+        <w:tblInd w:w="-5" w:type="dxa"/>
+        <w:tblLook w:val="04A0" w:firstRow="1" w:lastRow="0" w:firstColumn="1" w:lastColumn="0" w:noHBand="0" w:noVBand="1"/>
+      </w:tblPr>
+      <w:tblGrid>
+        <w:gridCol w:w="3194"/>
+        <w:gridCol w:w="6557"/>
+      </w:tblGrid>
+      <w:tr>
+        <w:trPr>
+          <w:trHeight w:val="495"/>
+        </w:trPr>
+        <w:tc>
+          <w:tcPr>
+            <w:tcW w:w="3194" w:type="dxa"/>
+            <w:shd w:val="clear" w:color="auto" w:fill="7EA1E6"/>
+          </w:tcPr>
+          <w:p>
+            <w:pPr>
+              <w:spacing w:before="120"/>
+              <w:jc w:val="center"/>
+              <w:rPr>
+                <w:rFonts w:ascii="Garamond" w:hAnsi="Garamond"/>
+                <w:color w:val="FFFFFF" w:themeColor="background1"/>
+                <w:sz w:val="28"/>
+                <w:szCs w:val="28"/>
+              </w:rPr>
+            </w:pPr>
+            <w:r>
+              <w:rPr>
+                <w:rFonts w:ascii="Garamond" w:hAnsi="Garamond"/>
+                <w:color w:val="FFFFFF" w:themeColor="background1"/>
+                <w:sz w:val="28"/>
+                <w:szCs w:val="28"/>
+              </w:rPr>
+              <w:t xml:space="preserve">Test Case </w:t>
+            </w:r>
+            <w:proofErr w:type="spellStart"/>
+            <w:r>
+              <w:rPr>
+                <w:rFonts w:ascii="Garamond" w:hAnsi="Garamond"/>
+                <w:color w:val="FFFFFF" w:themeColor="background1"/>
+                <w:sz w:val="28"/>
+                <w:szCs w:val="28"/>
+              </w:rPr>
+              <w:t>Name</w:t>
+            </w:r>
+            <w:proofErr w:type="spellEnd"/>
+          </w:p>
+        </w:tc>
+        <w:tc>
+          <w:tcPr>
+            <w:tcW w:w="6557" w:type="dxa"/>
+          </w:tcPr>
+          <w:p>
+            <w:pPr>
+              <w:spacing w:before="120"/>
+              <w:rPr>
+                <w:rFonts w:ascii="Garamond" w:hAnsi="Garamond"/>
+                <w:sz w:val="28"/>
+                <w:szCs w:val="28"/>
+              </w:rPr>
+            </w:pPr>
+            <w:proofErr w:type="spellStart"/>
+            <w:r>
+              <w:rPr>
+                <w:rFonts w:ascii="Garamond" w:hAnsi="Garamond"/>
+                <w:sz w:val="28"/>
+                <w:szCs w:val="28"/>
+              </w:rPr>
+              <w:t>Test_AddGame</w:t>
+            </w:r>
+            <w:proofErr w:type="spellEnd"/>
+          </w:p>
+        </w:tc>
+      </w:tr>
+      <w:tr>
+        <w:trPr>
+          <w:trHeight w:val="574"/>
+        </w:trPr>
+        <w:tc>
+          <w:tcPr>
+            <w:tcW w:w="3194" w:type="dxa"/>
+            <w:shd w:val="clear" w:color="auto" w:fill="7EA1E6"/>
+          </w:tcPr>
+          <w:p>
+            <w:pPr>
+              <w:spacing w:before="120"/>
+              <w:jc w:val="center"/>
+              <w:rPr>
+                <w:rFonts w:ascii="Garamond" w:hAnsi="Garamond"/>
+                <w:color w:val="FFFFFF" w:themeColor="background1"/>
+                <w:sz w:val="28"/>
+                <w:szCs w:val="28"/>
+              </w:rPr>
+            </w:pPr>
+            <w:r>
+              <w:rPr>
+                <w:rFonts w:ascii="Garamond" w:hAnsi="Garamond"/>
+                <w:color w:val="FFFFFF" w:themeColor="background1"/>
+                <w:sz w:val="28"/>
+                <w:szCs w:val="28"/>
+              </w:rPr>
+              <w:t>Test Case ID</w:t>
+            </w:r>
+          </w:p>
+        </w:tc>
+        <w:tc>
+          <w:tcPr>
+            <w:tcW w:w="6557" w:type="dxa"/>
+          </w:tcPr>
+          <w:p>
+            <w:pPr>
+              <w:spacing w:before="120"/>
+              <w:rPr>
+                <w:rFonts w:ascii="Garamond" w:hAnsi="Garamond"/>
+                <w:sz w:val="28"/>
+                <w:szCs w:val="28"/>
+              </w:rPr>
+            </w:pPr>
+            <w:r>
+              <w:rPr>
+                <w:rFonts w:ascii="Garamond" w:hAnsi="Garamond"/>
+              </w:rPr>
+              <w:t>TC_2.</w:t>
+            </w:r>
+            <w:r>
+              <w:rPr>
+                <w:rFonts w:ascii="Garamond" w:hAnsi="Garamond"/>
+              </w:rPr>
+              <w:t>8</w:t>
+            </w:r>
+            <w:r>
+              <w:rPr>
+                <w:rFonts w:ascii="Garamond" w:hAnsi="Garamond"/>
+              </w:rPr>
+              <w:t>_</w:t>
+            </w:r>
+            <w:r>
+              <w:rPr>
+                <w:rFonts w:ascii="Garamond" w:hAnsi="Garamond"/>
+              </w:rPr>
+              <w:t>7</w:t>
+            </w:r>
+          </w:p>
+        </w:tc>
+      </w:tr>
+      <w:tr>
+        <w:trPr>
+          <w:trHeight w:val="554"/>
+        </w:trPr>
+        <w:tc>
+          <w:tcPr>
+            <w:tcW w:w="3194" w:type="dxa"/>
+            <w:shd w:val="clear" w:color="auto" w:fill="7EA1E6"/>
+          </w:tcPr>
+          <w:p>
+            <w:pPr>
+              <w:spacing w:before="120"/>
+              <w:jc w:val="center"/>
+              <w:rPr>
+                <w:rFonts w:ascii="Garamond" w:hAnsi="Garamond"/>
+                <w:color w:val="FFFFFF" w:themeColor="background1"/>
+                <w:sz w:val="28"/>
+                <w:szCs w:val="28"/>
+              </w:rPr>
+            </w:pPr>
+            <w:r>
+              <w:rPr>
+                <w:rFonts w:ascii="Garamond" w:hAnsi="Garamond"/>
+                <w:color w:val="FFFFFF" w:themeColor="background1"/>
+                <w:sz w:val="28"/>
+                <w:szCs w:val="28"/>
+              </w:rPr>
+              <w:t>Condizione di Entrata</w:t>
+            </w:r>
+          </w:p>
+        </w:tc>
+        <w:tc>
+          <w:tcPr>
+            <w:tcW w:w="6557" w:type="dxa"/>
+          </w:tcPr>
+          <w:p>
+            <w:pPr>
+              <w:spacing w:before="120"/>
+              <w:rPr>
+                <w:rFonts w:ascii="Garamond" w:hAnsi="Garamond"/>
+                <w:sz w:val="28"/>
+                <w:szCs w:val="28"/>
+              </w:rPr>
+            </w:pPr>
+            <w:r>
+              <w:rPr>
+                <w:rFonts w:ascii="Garamond" w:hAnsi="Garamond"/>
+                <w:sz w:val="28"/>
+                <w:szCs w:val="28"/>
+              </w:rPr>
+              <w:t>L’utente ha una sessione attiva</w:t>
+            </w:r>
+          </w:p>
+        </w:tc>
+      </w:tr>
+      <w:tr>
+        <w:trPr>
+          <w:trHeight w:val="548"/>
+        </w:trPr>
+        <w:tc>
+          <w:tcPr>
+            <w:tcW w:w="3194" w:type="dxa"/>
+            <w:shd w:val="clear" w:color="auto" w:fill="7EA1E6"/>
+          </w:tcPr>
+          <w:p>
+            <w:pPr>
+              <w:spacing w:before="120"/>
+              <w:jc w:val="center"/>
+              <w:rPr>
+                <w:rFonts w:ascii="Garamond" w:hAnsi="Garamond"/>
+                <w:color w:val="FFFFFF" w:themeColor="background1"/>
+                <w:sz w:val="28"/>
+                <w:szCs w:val="28"/>
+              </w:rPr>
+            </w:pPr>
+            <w:r>
+              <w:rPr>
+                <w:rFonts w:ascii="Garamond" w:hAnsi="Garamond"/>
+                <w:color w:val="FFFFFF" w:themeColor="background1"/>
+                <w:sz w:val="28"/>
+                <w:szCs w:val="28"/>
+              </w:rPr>
+              <w:t>Flusso di Eventi</w:t>
+            </w:r>
+          </w:p>
+        </w:tc>
+        <w:tc>
+          <w:tcPr>
+            <w:tcW w:w="6557" w:type="dxa"/>
+          </w:tcPr>
+          <w:p>
+            <w:pPr>
+              <w:pStyle w:val="Paragrafoelenco"/>
+              <w:numPr>
+                <w:ilvl w:val="0"/>
+                <w:numId w:val="43"/>
+              </w:numPr>
+              <w:spacing w:before="120"/>
+              <w:rPr>
+                <w:rFonts w:ascii="Garamond" w:hAnsi="Garamond"/>
+                <w:sz w:val="28"/>
+                <w:szCs w:val="28"/>
+              </w:rPr>
+            </w:pPr>
+            <w:r>
+              <w:rPr>
+                <w:rFonts w:ascii="Garamond" w:hAnsi="Garamond"/>
+                <w:sz w:val="28"/>
+                <w:szCs w:val="28"/>
+              </w:rPr>
+              <w:t xml:space="preserve">L’utente clicca sul tasto ‘Aggiungi </w:t>
+            </w:r>
+            <w:proofErr w:type="spellStart"/>
+            <w:r>
+              <w:rPr>
+                <w:rFonts w:ascii="Garamond" w:hAnsi="Garamond"/>
+                <w:sz w:val="28"/>
+                <w:szCs w:val="28"/>
+              </w:rPr>
+              <w:t>Gioco’</w:t>
+            </w:r>
+            <w:proofErr w:type="spellEnd"/>
+            <w:r>
+              <w:rPr>
+                <w:rFonts w:ascii="Garamond" w:hAnsi="Garamond"/>
+                <w:sz w:val="28"/>
+                <w:szCs w:val="28"/>
+              </w:rPr>
+              <w:t xml:space="preserve"> da una pagina fornita di </w:t>
+            </w:r>
+            <w:proofErr w:type="spellStart"/>
+            <w:r>
+              <w:rPr>
+                <w:rFonts w:ascii="Garamond" w:hAnsi="Garamond"/>
+                <w:sz w:val="28"/>
+                <w:szCs w:val="28"/>
+              </w:rPr>
+              <w:t>header</w:t>
+            </w:r>
+            <w:proofErr w:type="spellEnd"/>
+          </w:p>
+          <w:p>
+            <w:pPr>
+              <w:pStyle w:val="Paragrafoelenco"/>
+              <w:numPr>
+                <w:ilvl w:val="0"/>
+                <w:numId w:val="43"/>
+              </w:numPr>
+              <w:spacing w:before="120"/>
+              <w:rPr>
+                <w:rFonts w:ascii="Garamond" w:hAnsi="Garamond"/>
+                <w:sz w:val="28"/>
+                <w:szCs w:val="28"/>
+              </w:rPr>
+            </w:pPr>
+            <w:r>
+              <w:rPr>
+                <w:rFonts w:ascii="Garamond" w:hAnsi="Garamond"/>
+                <w:sz w:val="28"/>
+                <w:szCs w:val="28"/>
+              </w:rPr>
+              <w:t xml:space="preserve">L’utente inserisce titolo (‘DOOM’), il </w:t>
+            </w:r>
+            <w:proofErr w:type="spellStart"/>
+            <w:r>
+              <w:rPr>
+                <w:rFonts w:ascii="Garamond" w:hAnsi="Garamond"/>
+                <w:sz w:val="28"/>
+                <w:szCs w:val="28"/>
+              </w:rPr>
+              <w:t>publisher</w:t>
+            </w:r>
+            <w:proofErr w:type="spellEnd"/>
+            <w:r>
+              <w:rPr>
+                <w:rFonts w:ascii="Garamond" w:hAnsi="Garamond"/>
+                <w:sz w:val="28"/>
+                <w:szCs w:val="28"/>
+              </w:rPr>
+              <w:t xml:space="preserve"> (‘id Software’), genere, punteggio, anno (</w:t>
+            </w:r>
+            <w:r>
+              <w:rPr>
+                <w:rFonts w:ascii="Garamond" w:hAnsi="Garamond"/>
+                <w:sz w:val="28"/>
+                <w:szCs w:val="28"/>
+              </w:rPr>
+              <w:t>1993</w:t>
+            </w:r>
+            <w:r>
+              <w:rPr>
+                <w:rFonts w:ascii="Garamond" w:hAnsi="Garamond"/>
+                <w:sz w:val="28"/>
+                <w:szCs w:val="28"/>
+              </w:rPr>
+              <w:t>) e descrizione</w:t>
+            </w:r>
+          </w:p>
+          <w:p>
+            <w:pPr>
+              <w:pStyle w:val="Paragrafoelenco"/>
+              <w:numPr>
+                <w:ilvl w:val="0"/>
+                <w:numId w:val="43"/>
+              </w:numPr>
+              <w:spacing w:before="120"/>
+              <w:rPr>
+                <w:rFonts w:ascii="Garamond" w:hAnsi="Garamond"/>
+                <w:sz w:val="28"/>
+                <w:szCs w:val="28"/>
+              </w:rPr>
+            </w:pPr>
+            <w:r>
+              <w:rPr>
+                <w:rFonts w:ascii="Garamond" w:hAnsi="Garamond"/>
+                <w:sz w:val="28"/>
+                <w:szCs w:val="28"/>
+              </w:rPr>
+              <w:t>Il sito comunica all’utente che il gioco è stato correttamente aggiunto e lo reindirizza al catalogo</w:t>
+            </w:r>
+          </w:p>
+        </w:tc>
+      </w:tr>
+      <w:tr>
+        <w:trPr>
+          <w:trHeight w:val="556"/>
+        </w:trPr>
+        <w:tc>
+          <w:tcPr>
+            <w:tcW w:w="3194" w:type="dxa"/>
+            <w:shd w:val="clear" w:color="auto" w:fill="7EA1E6"/>
+          </w:tcPr>
+          <w:p>
+            <w:pPr>
+              <w:spacing w:before="120"/>
+              <w:jc w:val="center"/>
+              <w:rPr>
+                <w:rFonts w:ascii="Garamond" w:hAnsi="Garamond"/>
+                <w:color w:val="FFFFFF" w:themeColor="background1"/>
+                <w:sz w:val="28"/>
+                <w:szCs w:val="28"/>
+              </w:rPr>
+            </w:pPr>
+            <w:r>
+              <w:rPr>
+                <w:rFonts w:ascii="Garamond" w:hAnsi="Garamond"/>
+                <w:color w:val="FFFFFF" w:themeColor="background1"/>
+                <w:sz w:val="28"/>
+                <w:szCs w:val="28"/>
+              </w:rPr>
+              <w:t>Condizione di Uscita</w:t>
+            </w:r>
+          </w:p>
+        </w:tc>
+        <w:tc>
+          <w:tcPr>
+            <w:tcW w:w="6557" w:type="dxa"/>
+          </w:tcPr>
+          <w:p>
+            <w:pPr>
+              <w:spacing w:before="120"/>
+              <w:rPr>
+                <w:rFonts w:ascii="Garamond" w:hAnsi="Garamond"/>
+                <w:sz w:val="28"/>
+                <w:szCs w:val="28"/>
+              </w:rPr>
+            </w:pPr>
+            <w:r>
+              <w:rPr>
+                <w:rFonts w:ascii="Garamond" w:hAnsi="Garamond"/>
+                <w:sz w:val="28"/>
+                <w:szCs w:val="28"/>
+              </w:rPr>
+              <w:t>-</w:t>
+            </w:r>
+          </w:p>
+        </w:tc>
+      </w:tr>
+    </w:tbl>
+    <w:p>
+      <w:pPr>
+        <w:spacing w:before="120"/>
+        <w:jc w:val="center"/>
+        <w:rPr>
+          <w:rFonts w:ascii="Garamond" w:hAnsi="Garamond"/>
+          <w:b/>
+          <w:color w:val="FFFFFF" w:themeColor="background1"/>
+          <w:sz w:val="28"/>
+          <w:szCs w:val="28"/>
+        </w:rPr>
+      </w:pPr>
+    </w:p>
+    <w:tbl>
+      <w:tblPr>
+        <w:tblStyle w:val="Grigliatabella"/>
+        <w:tblW w:w="9751" w:type="dxa"/>
+        <w:tblInd w:w="-5" w:type="dxa"/>
+        <w:tblLook w:val="04A0" w:firstRow="1" w:lastRow="0" w:firstColumn="1" w:lastColumn="0" w:noHBand="0" w:noVBand="1"/>
+      </w:tblPr>
+      <w:tblGrid>
+        <w:gridCol w:w="3194"/>
+        <w:gridCol w:w="6557"/>
+      </w:tblGrid>
+      <w:tr>
+        <w:trPr>
+          <w:trHeight w:val="556"/>
+        </w:trPr>
+        <w:tc>
+          <w:tcPr>
+            <w:tcW w:w="3194" w:type="dxa"/>
+            <w:shd w:val="clear" w:color="auto" w:fill="7EA1E6"/>
+          </w:tcPr>
+          <w:p>
+            <w:pPr>
+              <w:spacing w:before="120"/>
+              <w:jc w:val="center"/>
+              <w:rPr>
+                <w:rFonts w:ascii="Garamond" w:hAnsi="Garamond"/>
+                <w:color w:val="FFFFFF" w:themeColor="background1"/>
+                <w:sz w:val="28"/>
+                <w:szCs w:val="28"/>
+              </w:rPr>
+            </w:pPr>
+            <w:r>
+              <w:rPr>
+                <w:rFonts w:ascii="Garamond" w:hAnsi="Garamond"/>
+                <w:color w:val="FFFFFF" w:themeColor="background1"/>
+                <w:sz w:val="28"/>
+                <w:szCs w:val="28"/>
+              </w:rPr>
+              <w:t xml:space="preserve">Test Case </w:t>
+            </w:r>
+            <w:proofErr w:type="spellStart"/>
+            <w:r>
+              <w:rPr>
+                <w:rFonts w:ascii="Garamond" w:hAnsi="Garamond"/>
+                <w:color w:val="FFFFFF" w:themeColor="background1"/>
+                <w:sz w:val="28"/>
+                <w:szCs w:val="28"/>
+              </w:rPr>
+              <w:t>Name</w:t>
+            </w:r>
+            <w:proofErr w:type="spellEnd"/>
+          </w:p>
+        </w:tc>
+        <w:tc>
+          <w:tcPr>
+            <w:tcW w:w="6557" w:type="dxa"/>
+          </w:tcPr>
+          <w:p>
+            <w:pPr>
+              <w:spacing w:before="120"/>
+              <w:rPr>
+                <w:rFonts w:ascii="Garamond" w:hAnsi="Garamond"/>
+                <w:sz w:val="28"/>
+                <w:szCs w:val="28"/>
+              </w:rPr>
+            </w:pPr>
+            <w:proofErr w:type="spellStart"/>
+            <w:r>
+              <w:rPr>
+                <w:rFonts w:ascii="Garamond" w:hAnsi="Garamond"/>
+                <w:sz w:val="28"/>
+                <w:szCs w:val="28"/>
+              </w:rPr>
+              <w:t>Test_AddGame</w:t>
+            </w:r>
+            <w:proofErr w:type="spellEnd"/>
+          </w:p>
+        </w:tc>
+      </w:tr>
+      <w:tr>
+        <w:trPr>
+          <w:trHeight w:val="550"/>
+        </w:trPr>
+        <w:tc>
+          <w:tcPr>
+            <w:tcW w:w="3194" w:type="dxa"/>
+            <w:shd w:val="clear" w:color="auto" w:fill="7EA1E6"/>
+          </w:tcPr>
+          <w:p>
+            <w:pPr>
+              <w:spacing w:before="120"/>
+              <w:jc w:val="center"/>
+              <w:rPr>
+                <w:rFonts w:ascii="Garamond" w:hAnsi="Garamond"/>
+                <w:color w:val="FFFFFF" w:themeColor="background1"/>
+                <w:sz w:val="28"/>
+                <w:szCs w:val="28"/>
+              </w:rPr>
+            </w:pPr>
+            <w:r>
+              <w:rPr>
+                <w:rFonts w:ascii="Garamond" w:hAnsi="Garamond"/>
+                <w:color w:val="FFFFFF" w:themeColor="background1"/>
+                <w:sz w:val="28"/>
+                <w:szCs w:val="28"/>
+              </w:rPr>
+              <w:t>Test Case ID</w:t>
+            </w:r>
+          </w:p>
+        </w:tc>
+        <w:tc>
+          <w:tcPr>
+            <w:tcW w:w="6557" w:type="dxa"/>
+          </w:tcPr>
+          <w:p>
+            <w:pPr>
+              <w:spacing w:before="120"/>
+              <w:rPr>
+                <w:rFonts w:ascii="Garamond" w:hAnsi="Garamond"/>
+                <w:sz w:val="28"/>
+                <w:szCs w:val="28"/>
+              </w:rPr>
+            </w:pPr>
+            <w:r>
+              <w:rPr>
+                <w:rFonts w:ascii="Garamond" w:hAnsi="Garamond"/>
+              </w:rPr>
+              <w:t>TC_2.</w:t>
+            </w:r>
+            <w:r>
+              <w:rPr>
+                <w:rFonts w:ascii="Garamond" w:hAnsi="Garamond"/>
+              </w:rPr>
+              <w:t>8</w:t>
+            </w:r>
+            <w:r>
+              <w:rPr>
+                <w:rFonts w:ascii="Garamond" w:hAnsi="Garamond"/>
+              </w:rPr>
+              <w:t>_</w:t>
+            </w:r>
+            <w:r>
+              <w:rPr>
+                <w:rFonts w:ascii="Garamond" w:hAnsi="Garamond"/>
+              </w:rPr>
+              <w:t>7</w:t>
+            </w:r>
+          </w:p>
+        </w:tc>
+      </w:tr>
+      <w:tr>
+        <w:trPr>
+          <w:trHeight w:val="557"/>
+        </w:trPr>
+        <w:tc>
+          <w:tcPr>
+            <w:tcW w:w="3194" w:type="dxa"/>
+            <w:shd w:val="clear" w:color="auto" w:fill="7EA1E6"/>
+          </w:tcPr>
+          <w:p>
+            <w:pPr>
+              <w:spacing w:before="120"/>
+              <w:jc w:val="center"/>
+              <w:rPr>
+                <w:rFonts w:ascii="Garamond" w:hAnsi="Garamond"/>
+                <w:color w:val="FFFFFF" w:themeColor="background1"/>
+                <w:sz w:val="28"/>
+                <w:szCs w:val="28"/>
+              </w:rPr>
+            </w:pPr>
+            <w:r>
+              <w:rPr>
+                <w:rFonts w:ascii="Garamond" w:hAnsi="Garamond"/>
+                <w:color w:val="FFFFFF" w:themeColor="background1"/>
+                <w:sz w:val="28"/>
+                <w:szCs w:val="28"/>
+              </w:rPr>
+              <w:t>Percorso Test</w:t>
+            </w:r>
+          </w:p>
+        </w:tc>
+        <w:tc>
+          <w:tcPr>
+            <w:tcW w:w="6557" w:type="dxa"/>
+          </w:tcPr>
+          <w:p>
+            <w:pPr>
+              <w:spacing w:before="120"/>
+              <w:rPr>
+                <w:rFonts w:ascii="Garamond" w:hAnsi="Garamond"/>
+                <w:sz w:val="28"/>
+                <w:szCs w:val="28"/>
+              </w:rPr>
+            </w:pPr>
+          </w:p>
+        </w:tc>
+      </w:tr>
+      <w:tr>
+        <w:trPr>
+          <w:trHeight w:val="565"/>
+        </w:trPr>
+        <w:tc>
+          <w:tcPr>
+            <w:tcW w:w="3194" w:type="dxa"/>
+            <w:shd w:val="clear" w:color="auto" w:fill="7EA1E6"/>
+          </w:tcPr>
+          <w:p>
+            <w:pPr>
+              <w:spacing w:before="120"/>
+              <w:jc w:val="center"/>
+              <w:rPr>
+                <w:rFonts w:ascii="Garamond" w:hAnsi="Garamond"/>
+                <w:color w:val="FFFFFF" w:themeColor="background1"/>
+                <w:sz w:val="28"/>
+                <w:szCs w:val="28"/>
+              </w:rPr>
+            </w:pPr>
+            <w:r>
+              <w:rPr>
+                <w:rFonts w:ascii="Garamond" w:hAnsi="Garamond"/>
+                <w:color w:val="FFFFFF" w:themeColor="background1"/>
+                <w:sz w:val="28"/>
+                <w:szCs w:val="28"/>
+              </w:rPr>
+              <w:t>Input</w:t>
+            </w:r>
+          </w:p>
+        </w:tc>
+        <w:tc>
+          <w:tcPr>
+            <w:tcW w:w="6557" w:type="dxa"/>
+          </w:tcPr>
+          <w:p>
+            <w:pPr>
+              <w:spacing w:before="120"/>
+              <w:rPr>
+                <w:rFonts w:ascii="Garamond" w:hAnsi="Garamond"/>
+                <w:sz w:val="28"/>
+                <w:szCs w:val="28"/>
+              </w:rPr>
+            </w:pPr>
+            <w:r>
+              <w:rPr>
+                <w:rFonts w:ascii="Garamond" w:hAnsi="Garamond"/>
+                <w:sz w:val="28"/>
+                <w:szCs w:val="28"/>
+              </w:rPr>
+              <w:t xml:space="preserve">Titolo ‘DOOM’, </w:t>
+            </w:r>
+            <w:proofErr w:type="spellStart"/>
+            <w:r>
+              <w:rPr>
+                <w:rFonts w:ascii="Garamond" w:hAnsi="Garamond"/>
+                <w:sz w:val="28"/>
+                <w:szCs w:val="28"/>
+              </w:rPr>
+              <w:t>publisher</w:t>
+            </w:r>
+            <w:proofErr w:type="spellEnd"/>
+            <w:r>
+              <w:rPr>
+                <w:rFonts w:ascii="Garamond" w:hAnsi="Garamond"/>
+                <w:sz w:val="28"/>
+                <w:szCs w:val="28"/>
+              </w:rPr>
+              <w:t xml:space="preserve"> ‘id Software’, genere valido, punteggio valido, anno </w:t>
+            </w:r>
+            <w:r>
+              <w:rPr>
+                <w:rFonts w:ascii="Garamond" w:hAnsi="Garamond"/>
+                <w:sz w:val="28"/>
+                <w:szCs w:val="28"/>
+              </w:rPr>
+              <w:t>1993</w:t>
+            </w:r>
+            <w:r>
+              <w:rPr>
+                <w:rFonts w:ascii="Garamond" w:hAnsi="Garamond"/>
+                <w:sz w:val="28"/>
+                <w:szCs w:val="28"/>
+              </w:rPr>
+              <w:t>, descrizione presente (o no)</w:t>
+            </w:r>
+          </w:p>
+        </w:tc>
+      </w:tr>
+      <w:tr>
+        <w:trPr>
+          <w:trHeight w:val="560"/>
+        </w:trPr>
+        <w:tc>
+          <w:tcPr>
+            <w:tcW w:w="3194" w:type="dxa"/>
+            <w:shd w:val="clear" w:color="auto" w:fill="7EA1E6"/>
+          </w:tcPr>
+          <w:p>
+            <w:pPr>
+              <w:spacing w:before="120"/>
+              <w:jc w:val="center"/>
+              <w:rPr>
+                <w:rFonts w:ascii="Garamond" w:hAnsi="Garamond"/>
+                <w:color w:val="FFFFFF" w:themeColor="background1"/>
+                <w:sz w:val="28"/>
+                <w:szCs w:val="28"/>
+              </w:rPr>
+            </w:pPr>
+            <w:r>
+              <w:rPr>
+                <w:rFonts w:ascii="Garamond" w:hAnsi="Garamond"/>
+                <w:color w:val="FFFFFF" w:themeColor="background1"/>
+                <w:sz w:val="28"/>
+                <w:szCs w:val="28"/>
+              </w:rPr>
+              <w:t>Oracolo</w:t>
+            </w:r>
+          </w:p>
+        </w:tc>
+        <w:tc>
+          <w:tcPr>
+            <w:tcW w:w="6557" w:type="dxa"/>
+          </w:tcPr>
+          <w:p>
+            <w:pPr>
+              <w:spacing w:before="120"/>
+              <w:rPr>
+                <w:rFonts w:ascii="Garamond" w:hAnsi="Garamond"/>
+                <w:sz w:val="28"/>
+                <w:szCs w:val="28"/>
+              </w:rPr>
+            </w:pPr>
+            <w:r>
+              <w:rPr>
+                <w:rFonts w:ascii="Garamond" w:hAnsi="Garamond"/>
+                <w:sz w:val="28"/>
+                <w:szCs w:val="28"/>
+              </w:rPr>
+              <w:t xml:space="preserve">Il sito comunica all’utente che il gioco è </w:t>
+            </w:r>
+            <w:r>
+              <w:rPr>
+                <w:rFonts w:ascii="Garamond" w:hAnsi="Garamond"/>
+                <w:sz w:val="28"/>
+                <w:szCs w:val="28"/>
+              </w:rPr>
+              <w:t>stato correttamente aggiunto e lo reindirizza al catalogo</w:t>
+            </w:r>
+          </w:p>
+        </w:tc>
+      </w:tr>
+      <w:tr>
+        <w:trPr>
+          <w:trHeight w:val="554"/>
+        </w:trPr>
+        <w:tc>
+          <w:tcPr>
+            <w:tcW w:w="3194" w:type="dxa"/>
+            <w:shd w:val="clear" w:color="auto" w:fill="7EA1E6"/>
+          </w:tcPr>
+          <w:p>
+            <w:pPr>
+              <w:spacing w:before="120"/>
+              <w:jc w:val="center"/>
+              <w:rPr>
+                <w:rFonts w:ascii="Garamond" w:hAnsi="Garamond"/>
+                <w:color w:val="FFFFFF" w:themeColor="background1"/>
+                <w:sz w:val="28"/>
+                <w:szCs w:val="28"/>
+              </w:rPr>
+            </w:pPr>
+            <w:r>
+              <w:rPr>
+                <w:rFonts w:ascii="Garamond" w:hAnsi="Garamond"/>
+                <w:color w:val="FFFFFF" w:themeColor="background1"/>
+                <w:sz w:val="28"/>
+                <w:szCs w:val="28"/>
+              </w:rPr>
+              <w:t>Log</w:t>
+            </w:r>
+          </w:p>
+        </w:tc>
+        <w:tc>
+          <w:tcPr>
+            <w:tcW w:w="6557" w:type="dxa"/>
+          </w:tcPr>
+          <w:p>
+            <w:pPr>
+              <w:spacing w:before="120"/>
+              <w:rPr>
+                <w:rFonts w:ascii="Garamond" w:hAnsi="Garamond"/>
+                <w:sz w:val="28"/>
+                <w:szCs w:val="28"/>
+              </w:rPr>
+            </w:pPr>
+            <w:r>
+              <w:rPr>
+                <w:rFonts w:ascii="Garamond" w:hAnsi="Garamond"/>
+                <w:sz w:val="28"/>
+                <w:szCs w:val="28"/>
+              </w:rPr>
+              <w:t>Il sito mostra il messaggio ‘</w:t>
+            </w:r>
+            <w:r>
+              <w:rPr>
+                <w:rFonts w:ascii="Garamond" w:hAnsi="Garamond"/>
+                <w:sz w:val="28"/>
+                <w:szCs w:val="28"/>
+              </w:rPr>
+              <w:t>Gioco aggiunto</w:t>
+            </w:r>
+            <w:r>
+              <w:rPr>
+                <w:rFonts w:ascii="Garamond" w:hAnsi="Garamond"/>
+                <w:sz w:val="28"/>
+                <w:szCs w:val="28"/>
+              </w:rPr>
+              <w:t xml:space="preserve">!’ e </w:t>
+            </w:r>
+            <w:r>
+              <w:rPr>
+                <w:rFonts w:ascii="Garamond" w:hAnsi="Garamond"/>
+                <w:sz w:val="28"/>
+                <w:szCs w:val="28"/>
+              </w:rPr>
+              <w:t>l’utente viene reindirizzato al catalogo</w:t>
+            </w:r>
+          </w:p>
+        </w:tc>
+      </w:tr>
+    </w:tbl>
+    <w:p>
       <w:bookmarkStart w:id="16" w:name="_GoBack"/>
       <w:bookmarkEnd w:id="16"/>
     </w:p>
@@ -25852,7 +28103,7 @@
           <w:rPr>
             <w:noProof/>
           </w:rPr>
-          <w:t>24</w:t>
+          <w:t>29</w:t>
         </w:r>
         <w:r>
           <w:fldChar w:fldCharType="end"/>
@@ -26183,6 +28434,95 @@
     </w:lvl>
   </w:abstractNum>
   <w:abstractNum w:abstractNumId="2" w15:restartNumberingAfterBreak="0">
+    <w:nsid w:val="0D005E99"/>
+    <w:multiLevelType w:val="hybridMultilevel"/>
+    <w:tmpl w:val="D0108B92"/>
+    <w:lvl w:ilvl="0" w:tplc="0410000F">
+      <w:start w:val="1"/>
+      <w:numFmt w:val="decimal"/>
+      <w:lvlText w:val="%1."/>
+      <w:lvlJc w:val="left"/>
+      <w:pPr>
+        <w:ind w:left="720" w:hanging="360"/>
+      </w:pPr>
+      <w:rPr>
+        <w:rFonts w:hint="default"/>
+      </w:rPr>
+    </w:lvl>
+    <w:lvl w:ilvl="1" w:tplc="04100019" w:tentative="1">
+      <w:start w:val="1"/>
+      <w:numFmt w:val="lowerLetter"/>
+      <w:lvlText w:val="%2."/>
+      <w:lvlJc w:val="left"/>
+      <w:pPr>
+        <w:ind w:left="1440" w:hanging="360"/>
+      </w:pPr>
+    </w:lvl>
+    <w:lvl w:ilvl="2" w:tplc="0410001B" w:tentative="1">
+      <w:start w:val="1"/>
+      <w:numFmt w:val="lowerRoman"/>
+      <w:lvlText w:val="%3."/>
+      <w:lvlJc w:val="right"/>
+      <w:pPr>
+        <w:ind w:left="2160" w:hanging="180"/>
+      </w:pPr>
+    </w:lvl>
+    <w:lvl w:ilvl="3" w:tplc="0410000F" w:tentative="1">
+      <w:start w:val="1"/>
+      <w:numFmt w:val="decimal"/>
+      <w:lvlText w:val="%4."/>
+      <w:lvlJc w:val="left"/>
+      <w:pPr>
+        <w:ind w:left="2880" w:hanging="360"/>
+      </w:pPr>
+    </w:lvl>
+    <w:lvl w:ilvl="4" w:tplc="04100019" w:tentative="1">
+      <w:start w:val="1"/>
+      <w:numFmt w:val="lowerLetter"/>
+      <w:lvlText w:val="%5."/>
+      <w:lvlJc w:val="left"/>
+      <w:pPr>
+        <w:ind w:left="3600" w:hanging="360"/>
+      </w:pPr>
+    </w:lvl>
+    <w:lvl w:ilvl="5" w:tplc="0410001B" w:tentative="1">
+      <w:start w:val="1"/>
+      <w:numFmt w:val="lowerRoman"/>
+      <w:lvlText w:val="%6."/>
+      <w:lvlJc w:val="right"/>
+      <w:pPr>
+        <w:ind w:left="4320" w:hanging="180"/>
+      </w:pPr>
+    </w:lvl>
+    <w:lvl w:ilvl="6" w:tplc="0410000F" w:tentative="1">
+      <w:start w:val="1"/>
+      <w:numFmt w:val="decimal"/>
+      <w:lvlText w:val="%7."/>
+      <w:lvlJc w:val="left"/>
+      <w:pPr>
+        <w:ind w:left="5040" w:hanging="360"/>
+      </w:pPr>
+    </w:lvl>
+    <w:lvl w:ilvl="7" w:tplc="04100019" w:tentative="1">
+      <w:start w:val="1"/>
+      <w:numFmt w:val="lowerLetter"/>
+      <w:lvlText w:val="%8."/>
+      <w:lvlJc w:val="left"/>
+      <w:pPr>
+        <w:ind w:left="5760" w:hanging="360"/>
+      </w:pPr>
+    </w:lvl>
+    <w:lvl w:ilvl="8" w:tplc="0410001B" w:tentative="1">
+      <w:start w:val="1"/>
+      <w:numFmt w:val="lowerRoman"/>
+      <w:lvlText w:val="%9."/>
+      <w:lvlJc w:val="right"/>
+      <w:pPr>
+        <w:ind w:left="6480" w:hanging="180"/>
+      </w:pPr>
+    </w:lvl>
+  </w:abstractNum>
+  <w:abstractNum w:abstractNumId="3" w15:restartNumberingAfterBreak="0">
     <w:nsid w:val="0F7D560D"/>
     <w:multiLevelType w:val="hybridMultilevel"/>
     <w:tmpl w:val="6D8CF21E"/>
@@ -26271,7 +28611,7 @@
       </w:pPr>
     </w:lvl>
   </w:abstractNum>
-  <w:abstractNum w:abstractNumId="3" w15:restartNumberingAfterBreak="0">
+  <w:abstractNum w:abstractNumId="4" w15:restartNumberingAfterBreak="0">
     <w:nsid w:val="16445260"/>
     <w:multiLevelType w:val="hybridMultilevel"/>
     <w:tmpl w:val="6D8CF21E"/>
@@ -26360,7 +28700,7 @@
       </w:pPr>
     </w:lvl>
   </w:abstractNum>
-  <w:abstractNum w:abstractNumId="4" w15:restartNumberingAfterBreak="0">
+  <w:abstractNum w:abstractNumId="5" w15:restartNumberingAfterBreak="0">
     <w:nsid w:val="175E311C"/>
     <w:multiLevelType w:val="hybridMultilevel"/>
     <w:tmpl w:val="D770948C"/>
@@ -26449,7 +28789,7 @@
       </w:pPr>
     </w:lvl>
   </w:abstractNum>
-  <w:abstractNum w:abstractNumId="5" w15:restartNumberingAfterBreak="0">
+  <w:abstractNum w:abstractNumId="6" w15:restartNumberingAfterBreak="0">
     <w:nsid w:val="178E4C26"/>
     <w:multiLevelType w:val="hybridMultilevel"/>
     <w:tmpl w:val="D0108B92"/>
@@ -26538,7 +28878,7 @@
       </w:pPr>
     </w:lvl>
   </w:abstractNum>
-  <w:abstractNum w:abstractNumId="6" w15:restartNumberingAfterBreak="0">
+  <w:abstractNum w:abstractNumId="7" w15:restartNumberingAfterBreak="0">
     <w:nsid w:val="1F900DE8"/>
     <w:multiLevelType w:val="hybridMultilevel"/>
     <w:tmpl w:val="5D90D55E"/>
@@ -26624,7 +28964,7 @@
       </w:pPr>
     </w:lvl>
   </w:abstractNum>
-  <w:abstractNum w:abstractNumId="7" w15:restartNumberingAfterBreak="0">
+  <w:abstractNum w:abstractNumId="8" w15:restartNumberingAfterBreak="0">
     <w:nsid w:val="2B1E624B"/>
     <w:multiLevelType w:val="hybridMultilevel"/>
     <w:tmpl w:val="6D8CF21E"/>
@@ -26713,7 +29053,7 @@
       </w:pPr>
     </w:lvl>
   </w:abstractNum>
-  <w:abstractNum w:abstractNumId="8" w15:restartNumberingAfterBreak="0">
+  <w:abstractNum w:abstractNumId="9" w15:restartNumberingAfterBreak="0">
     <w:nsid w:val="2D746E91"/>
     <w:multiLevelType w:val="hybridMultilevel"/>
     <w:tmpl w:val="4A680B52"/>
@@ -26802,7 +29142,7 @@
       </w:pPr>
     </w:lvl>
   </w:abstractNum>
-  <w:abstractNum w:abstractNumId="9" w15:restartNumberingAfterBreak="0">
+  <w:abstractNum w:abstractNumId="10" w15:restartNumberingAfterBreak="0">
     <w:nsid w:val="2E053859"/>
     <w:multiLevelType w:val="hybridMultilevel"/>
     <w:tmpl w:val="6D8CF21E"/>
@@ -26891,7 +29231,7 @@
       </w:pPr>
     </w:lvl>
   </w:abstractNum>
-  <w:abstractNum w:abstractNumId="10" w15:restartNumberingAfterBreak="0">
+  <w:abstractNum w:abstractNumId="11" w15:restartNumberingAfterBreak="0">
     <w:nsid w:val="2EBF1D92"/>
     <w:multiLevelType w:val="hybridMultilevel"/>
     <w:tmpl w:val="AA2E5C34"/>
@@ -26980,7 +29320,7 @@
       </w:pPr>
     </w:lvl>
   </w:abstractNum>
-  <w:abstractNum w:abstractNumId="11" w15:restartNumberingAfterBreak="0">
+  <w:abstractNum w:abstractNumId="12" w15:restartNumberingAfterBreak="0">
     <w:nsid w:val="30B25CB6"/>
     <w:multiLevelType w:val="hybridMultilevel"/>
     <w:tmpl w:val="FDB6E0A2"/>
@@ -27069,7 +29409,7 @@
       </w:pPr>
     </w:lvl>
   </w:abstractNum>
-  <w:abstractNum w:abstractNumId="12" w15:restartNumberingAfterBreak="0">
+  <w:abstractNum w:abstractNumId="13" w15:restartNumberingAfterBreak="0">
     <w:nsid w:val="30CB1262"/>
     <w:multiLevelType w:val="hybridMultilevel"/>
     <w:tmpl w:val="B38A2D3A"/>
@@ -27158,7 +29498,7 @@
       </w:pPr>
     </w:lvl>
   </w:abstractNum>
-  <w:abstractNum w:abstractNumId="13" w15:restartNumberingAfterBreak="0">
+  <w:abstractNum w:abstractNumId="14" w15:restartNumberingAfterBreak="0">
     <w:nsid w:val="324128B7"/>
     <w:multiLevelType w:val="hybridMultilevel"/>
     <w:tmpl w:val="6D8CF21E"/>
@@ -27247,7 +29587,7 @@
       </w:pPr>
     </w:lvl>
   </w:abstractNum>
-  <w:abstractNum w:abstractNumId="14" w15:restartNumberingAfterBreak="0">
+  <w:abstractNum w:abstractNumId="15" w15:restartNumberingAfterBreak="0">
     <w:nsid w:val="33144341"/>
     <w:multiLevelType w:val="hybridMultilevel"/>
     <w:tmpl w:val="00A8820C"/>
@@ -27336,7 +29676,7 @@
       </w:pPr>
     </w:lvl>
   </w:abstractNum>
-  <w:abstractNum w:abstractNumId="15" w15:restartNumberingAfterBreak="0">
+  <w:abstractNum w:abstractNumId="16" w15:restartNumberingAfterBreak="0">
     <w:nsid w:val="381F3C1A"/>
     <w:multiLevelType w:val="hybridMultilevel"/>
     <w:tmpl w:val="3B407E6A"/>
@@ -27425,7 +29765,7 @@
       </w:pPr>
     </w:lvl>
   </w:abstractNum>
-  <w:abstractNum w:abstractNumId="16" w15:restartNumberingAfterBreak="0">
+  <w:abstractNum w:abstractNumId="17" w15:restartNumberingAfterBreak="0">
     <w:nsid w:val="3849117F"/>
     <w:multiLevelType w:val="hybridMultilevel"/>
     <w:tmpl w:val="6D8CF21E"/>
@@ -27514,7 +29854,7 @@
       </w:pPr>
     </w:lvl>
   </w:abstractNum>
-  <w:abstractNum w:abstractNumId="17" w15:restartNumberingAfterBreak="0">
+  <w:abstractNum w:abstractNumId="18" w15:restartNumberingAfterBreak="0">
     <w:nsid w:val="41F8780D"/>
     <w:multiLevelType w:val="hybridMultilevel"/>
     <w:tmpl w:val="6D8CF21E"/>
@@ -27603,7 +29943,7 @@
       </w:pPr>
     </w:lvl>
   </w:abstractNum>
-  <w:abstractNum w:abstractNumId="18" w15:restartNumberingAfterBreak="0">
+  <w:abstractNum w:abstractNumId="19" w15:restartNumberingAfterBreak="0">
     <w:nsid w:val="4328265E"/>
     <w:multiLevelType w:val="hybridMultilevel"/>
     <w:tmpl w:val="D0108B92"/>
@@ -27692,10 +30032,10 @@
       </w:pPr>
     </w:lvl>
   </w:abstractNum>
-  <w:abstractNum w:abstractNumId="19" w15:restartNumberingAfterBreak="0">
+  <w:abstractNum w:abstractNumId="20" w15:restartNumberingAfterBreak="0">
     <w:nsid w:val="472B0ED8"/>
     <w:multiLevelType w:val="hybridMultilevel"/>
-    <w:tmpl w:val="38CC72B8"/>
+    <w:tmpl w:val="CD12E332"/>
     <w:lvl w:ilvl="0" w:tplc="04100001">
       <w:start w:val="1"/>
       <w:numFmt w:val="bullet"/>
@@ -27805,7 +30145,7 @@
       </w:rPr>
     </w:lvl>
   </w:abstractNum>
-  <w:abstractNum w:abstractNumId="20" w15:restartNumberingAfterBreak="0">
+  <w:abstractNum w:abstractNumId="21" w15:restartNumberingAfterBreak="0">
     <w:nsid w:val="47775584"/>
     <w:multiLevelType w:val="hybridMultilevel"/>
     <w:tmpl w:val="7DAED856"/>
@@ -27891,7 +30231,7 @@
       </w:pPr>
     </w:lvl>
   </w:abstractNum>
-  <w:abstractNum w:abstractNumId="21" w15:restartNumberingAfterBreak="0">
+  <w:abstractNum w:abstractNumId="22" w15:restartNumberingAfterBreak="0">
     <w:nsid w:val="4A864BBD"/>
     <w:multiLevelType w:val="hybridMultilevel"/>
     <w:tmpl w:val="6D8CF21E"/>
@@ -27980,7 +30320,7 @@
       </w:pPr>
     </w:lvl>
   </w:abstractNum>
-  <w:abstractNum w:abstractNumId="22" w15:restartNumberingAfterBreak="0">
+  <w:abstractNum w:abstractNumId="23" w15:restartNumberingAfterBreak="0">
     <w:nsid w:val="4DCF52D1"/>
     <w:multiLevelType w:val="hybridMultilevel"/>
     <w:tmpl w:val="6D8CF21E"/>
@@ -28069,7 +30409,7 @@
       </w:pPr>
     </w:lvl>
   </w:abstractNum>
-  <w:abstractNum w:abstractNumId="23" w15:restartNumberingAfterBreak="0">
+  <w:abstractNum w:abstractNumId="24" w15:restartNumberingAfterBreak="0">
     <w:nsid w:val="4EC6355D"/>
     <w:multiLevelType w:val="hybridMultilevel"/>
     <w:tmpl w:val="43E2B040"/>
@@ -28158,7 +30498,7 @@
       </w:pPr>
     </w:lvl>
   </w:abstractNum>
-  <w:abstractNum w:abstractNumId="24" w15:restartNumberingAfterBreak="0">
+  <w:abstractNum w:abstractNumId="25" w15:restartNumberingAfterBreak="0">
     <w:nsid w:val="4FE37950"/>
     <w:multiLevelType w:val="hybridMultilevel"/>
     <w:tmpl w:val="DF4024B8"/>
@@ -28247,7 +30587,7 @@
       </w:pPr>
     </w:lvl>
   </w:abstractNum>
-  <w:abstractNum w:abstractNumId="25" w15:restartNumberingAfterBreak="0">
+  <w:abstractNum w:abstractNumId="26" w15:restartNumberingAfterBreak="0">
     <w:nsid w:val="50FE7320"/>
     <w:multiLevelType w:val="hybridMultilevel"/>
     <w:tmpl w:val="D770948C"/>
@@ -28336,7 +30676,7 @@
       </w:pPr>
     </w:lvl>
   </w:abstractNum>
-  <w:abstractNum w:abstractNumId="26" w15:restartNumberingAfterBreak="0">
+  <w:abstractNum w:abstractNumId="27" w15:restartNumberingAfterBreak="0">
     <w:nsid w:val="527348FD"/>
     <w:multiLevelType w:val="hybridMultilevel"/>
     <w:tmpl w:val="A21A5ECC"/>
@@ -28425,7 +30765,7 @@
       </w:pPr>
     </w:lvl>
   </w:abstractNum>
-  <w:abstractNum w:abstractNumId="27" w15:restartNumberingAfterBreak="0">
+  <w:abstractNum w:abstractNumId="28" w15:restartNumberingAfterBreak="0">
     <w:nsid w:val="58366A09"/>
     <w:multiLevelType w:val="hybridMultilevel"/>
     <w:tmpl w:val="221A95DA"/>
@@ -28514,7 +30854,7 @@
       </w:pPr>
     </w:lvl>
   </w:abstractNum>
-  <w:abstractNum w:abstractNumId="28" w15:restartNumberingAfterBreak="0">
+  <w:abstractNum w:abstractNumId="29" w15:restartNumberingAfterBreak="0">
     <w:nsid w:val="58DA7231"/>
     <w:multiLevelType w:val="hybridMultilevel"/>
     <w:tmpl w:val="D0108B92"/>
@@ -28603,7 +30943,7 @@
       </w:pPr>
     </w:lvl>
   </w:abstractNum>
-  <w:abstractNum w:abstractNumId="29" w15:restartNumberingAfterBreak="0">
+  <w:abstractNum w:abstractNumId="30" w15:restartNumberingAfterBreak="0">
     <w:nsid w:val="5D060593"/>
     <w:multiLevelType w:val="hybridMultilevel"/>
     <w:tmpl w:val="DF4024B8"/>
@@ -28692,7 +31032,7 @@
       </w:pPr>
     </w:lvl>
   </w:abstractNum>
-  <w:abstractNum w:abstractNumId="30" w15:restartNumberingAfterBreak="0">
+  <w:abstractNum w:abstractNumId="31" w15:restartNumberingAfterBreak="0">
     <w:nsid w:val="5EFE080C"/>
     <w:multiLevelType w:val="hybridMultilevel"/>
     <w:tmpl w:val="6D8CF21E"/>
@@ -28781,7 +31121,7 @@
       </w:pPr>
     </w:lvl>
   </w:abstractNum>
-  <w:abstractNum w:abstractNumId="31" w15:restartNumberingAfterBreak="0">
+  <w:abstractNum w:abstractNumId="32" w15:restartNumberingAfterBreak="0">
     <w:nsid w:val="5F3E0750"/>
     <w:multiLevelType w:val="hybridMultilevel"/>
     <w:tmpl w:val="84703478"/>
@@ -28894,7 +31234,7 @@
       </w:rPr>
     </w:lvl>
   </w:abstractNum>
-  <w:abstractNum w:abstractNumId="32" w15:restartNumberingAfterBreak="0">
+  <w:abstractNum w:abstractNumId="33" w15:restartNumberingAfterBreak="0">
     <w:nsid w:val="5F9A7339"/>
     <w:multiLevelType w:val="hybridMultilevel"/>
     <w:tmpl w:val="6D8CF21E"/>
@@ -28983,7 +31323,7 @@
       </w:pPr>
     </w:lvl>
   </w:abstractNum>
-  <w:abstractNum w:abstractNumId="33" w15:restartNumberingAfterBreak="0">
+  <w:abstractNum w:abstractNumId="34" w15:restartNumberingAfterBreak="0">
     <w:nsid w:val="69D61487"/>
     <w:multiLevelType w:val="hybridMultilevel"/>
     <w:tmpl w:val="FDB6E0A2"/>
@@ -29072,7 +31412,7 @@
       </w:pPr>
     </w:lvl>
   </w:abstractNum>
-  <w:abstractNum w:abstractNumId="34" w15:restartNumberingAfterBreak="0">
+  <w:abstractNum w:abstractNumId="35" w15:restartNumberingAfterBreak="0">
     <w:nsid w:val="6A824769"/>
     <w:multiLevelType w:val="hybridMultilevel"/>
     <w:tmpl w:val="6D8CF21E"/>
@@ -29161,7 +31501,96 @@
       </w:pPr>
     </w:lvl>
   </w:abstractNum>
-  <w:abstractNum w:abstractNumId="35" w15:restartNumberingAfterBreak="0">
+  <w:abstractNum w:abstractNumId="36" w15:restartNumberingAfterBreak="0">
+    <w:nsid w:val="718F5C8F"/>
+    <w:multiLevelType w:val="hybridMultilevel"/>
+    <w:tmpl w:val="6D8CF21E"/>
+    <w:lvl w:ilvl="0" w:tplc="0410000F">
+      <w:start w:val="1"/>
+      <w:numFmt w:val="decimal"/>
+      <w:lvlText w:val="%1."/>
+      <w:lvlJc w:val="left"/>
+      <w:pPr>
+        <w:ind w:left="720" w:hanging="360"/>
+      </w:pPr>
+      <w:rPr>
+        <w:rFonts w:hint="default"/>
+      </w:rPr>
+    </w:lvl>
+    <w:lvl w:ilvl="1" w:tplc="04100019" w:tentative="1">
+      <w:start w:val="1"/>
+      <w:numFmt w:val="lowerLetter"/>
+      <w:lvlText w:val="%2."/>
+      <w:lvlJc w:val="left"/>
+      <w:pPr>
+        <w:ind w:left="1440" w:hanging="360"/>
+      </w:pPr>
+    </w:lvl>
+    <w:lvl w:ilvl="2" w:tplc="0410001B" w:tentative="1">
+      <w:start w:val="1"/>
+      <w:numFmt w:val="lowerRoman"/>
+      <w:lvlText w:val="%3."/>
+      <w:lvlJc w:val="right"/>
+      <w:pPr>
+        <w:ind w:left="2160" w:hanging="180"/>
+      </w:pPr>
+    </w:lvl>
+    <w:lvl w:ilvl="3" w:tplc="0410000F" w:tentative="1">
+      <w:start w:val="1"/>
+      <w:numFmt w:val="decimal"/>
+      <w:lvlText w:val="%4."/>
+      <w:lvlJc w:val="left"/>
+      <w:pPr>
+        <w:ind w:left="2880" w:hanging="360"/>
+      </w:pPr>
+    </w:lvl>
+    <w:lvl w:ilvl="4" w:tplc="04100019" w:tentative="1">
+      <w:start w:val="1"/>
+      <w:numFmt w:val="lowerLetter"/>
+      <w:lvlText w:val="%5."/>
+      <w:lvlJc w:val="left"/>
+      <w:pPr>
+        <w:ind w:left="3600" w:hanging="360"/>
+      </w:pPr>
+    </w:lvl>
+    <w:lvl w:ilvl="5" w:tplc="0410001B" w:tentative="1">
+      <w:start w:val="1"/>
+      <w:numFmt w:val="lowerRoman"/>
+      <w:lvlText w:val="%6."/>
+      <w:lvlJc w:val="right"/>
+      <w:pPr>
+        <w:ind w:left="4320" w:hanging="180"/>
+      </w:pPr>
+    </w:lvl>
+    <w:lvl w:ilvl="6" w:tplc="0410000F" w:tentative="1">
+      <w:start w:val="1"/>
+      <w:numFmt w:val="decimal"/>
+      <w:lvlText w:val="%7."/>
+      <w:lvlJc w:val="left"/>
+      <w:pPr>
+        <w:ind w:left="5040" w:hanging="360"/>
+      </w:pPr>
+    </w:lvl>
+    <w:lvl w:ilvl="7" w:tplc="04100019" w:tentative="1">
+      <w:start w:val="1"/>
+      <w:numFmt w:val="lowerLetter"/>
+      <w:lvlText w:val="%8."/>
+      <w:lvlJc w:val="left"/>
+      <w:pPr>
+        <w:ind w:left="5760" w:hanging="360"/>
+      </w:pPr>
+    </w:lvl>
+    <w:lvl w:ilvl="8" w:tplc="0410001B" w:tentative="1">
+      <w:start w:val="1"/>
+      <w:numFmt w:val="lowerRoman"/>
+      <w:lvlText w:val="%9."/>
+      <w:lvlJc w:val="right"/>
+      <w:pPr>
+        <w:ind w:left="6480" w:hanging="180"/>
+      </w:pPr>
+    </w:lvl>
+  </w:abstractNum>
+  <w:abstractNum w:abstractNumId="37" w15:restartNumberingAfterBreak="0">
     <w:nsid w:val="72EF0B8D"/>
     <w:multiLevelType w:val="hybridMultilevel"/>
     <w:tmpl w:val="6D8CF21E"/>
@@ -29250,7 +31679,96 @@
       </w:pPr>
     </w:lvl>
   </w:abstractNum>
-  <w:abstractNum w:abstractNumId="36" w15:restartNumberingAfterBreak="0">
+  <w:abstractNum w:abstractNumId="38" w15:restartNumberingAfterBreak="0">
+    <w:nsid w:val="76002152"/>
+    <w:multiLevelType w:val="hybridMultilevel"/>
+    <w:tmpl w:val="6D8CF21E"/>
+    <w:lvl w:ilvl="0" w:tplc="0410000F">
+      <w:start w:val="1"/>
+      <w:numFmt w:val="decimal"/>
+      <w:lvlText w:val="%1."/>
+      <w:lvlJc w:val="left"/>
+      <w:pPr>
+        <w:ind w:left="720" w:hanging="360"/>
+      </w:pPr>
+      <w:rPr>
+        <w:rFonts w:hint="default"/>
+      </w:rPr>
+    </w:lvl>
+    <w:lvl w:ilvl="1" w:tplc="04100019" w:tentative="1">
+      <w:start w:val="1"/>
+      <w:numFmt w:val="lowerLetter"/>
+      <w:lvlText w:val="%2."/>
+      <w:lvlJc w:val="left"/>
+      <w:pPr>
+        <w:ind w:left="1440" w:hanging="360"/>
+      </w:pPr>
+    </w:lvl>
+    <w:lvl w:ilvl="2" w:tplc="0410001B" w:tentative="1">
+      <w:start w:val="1"/>
+      <w:numFmt w:val="lowerRoman"/>
+      <w:lvlText w:val="%3."/>
+      <w:lvlJc w:val="right"/>
+      <w:pPr>
+        <w:ind w:left="2160" w:hanging="180"/>
+      </w:pPr>
+    </w:lvl>
+    <w:lvl w:ilvl="3" w:tplc="0410000F" w:tentative="1">
+      <w:start w:val="1"/>
+      <w:numFmt w:val="decimal"/>
+      <w:lvlText w:val="%4."/>
+      <w:lvlJc w:val="left"/>
+      <w:pPr>
+        <w:ind w:left="2880" w:hanging="360"/>
+      </w:pPr>
+    </w:lvl>
+    <w:lvl w:ilvl="4" w:tplc="04100019" w:tentative="1">
+      <w:start w:val="1"/>
+      <w:numFmt w:val="lowerLetter"/>
+      <w:lvlText w:val="%5."/>
+      <w:lvlJc w:val="left"/>
+      <w:pPr>
+        <w:ind w:left="3600" w:hanging="360"/>
+      </w:pPr>
+    </w:lvl>
+    <w:lvl w:ilvl="5" w:tplc="0410001B" w:tentative="1">
+      <w:start w:val="1"/>
+      <w:numFmt w:val="lowerRoman"/>
+      <w:lvlText w:val="%6."/>
+      <w:lvlJc w:val="right"/>
+      <w:pPr>
+        <w:ind w:left="4320" w:hanging="180"/>
+      </w:pPr>
+    </w:lvl>
+    <w:lvl w:ilvl="6" w:tplc="0410000F" w:tentative="1">
+      <w:start w:val="1"/>
+      <w:numFmt w:val="decimal"/>
+      <w:lvlText w:val="%7."/>
+      <w:lvlJc w:val="left"/>
+      <w:pPr>
+        <w:ind w:left="5040" w:hanging="360"/>
+      </w:pPr>
+    </w:lvl>
+    <w:lvl w:ilvl="7" w:tplc="04100019" w:tentative="1">
+      <w:start w:val="1"/>
+      <w:numFmt w:val="lowerLetter"/>
+      <w:lvlText w:val="%8."/>
+      <w:lvlJc w:val="left"/>
+      <w:pPr>
+        <w:ind w:left="5760" w:hanging="360"/>
+      </w:pPr>
+    </w:lvl>
+    <w:lvl w:ilvl="8" w:tplc="0410001B" w:tentative="1">
+      <w:start w:val="1"/>
+      <w:numFmt w:val="lowerRoman"/>
+      <w:lvlText w:val="%9."/>
+      <w:lvlJc w:val="right"/>
+      <w:pPr>
+        <w:ind w:left="6480" w:hanging="180"/>
+      </w:pPr>
+    </w:lvl>
+  </w:abstractNum>
+  <w:abstractNum w:abstractNumId="39" w15:restartNumberingAfterBreak="0">
     <w:nsid w:val="760D17C1"/>
     <w:multiLevelType w:val="hybridMultilevel"/>
     <w:tmpl w:val="6D8CF21E"/>
@@ -29339,7 +31857,7 @@
       </w:pPr>
     </w:lvl>
   </w:abstractNum>
-  <w:abstractNum w:abstractNumId="37" w15:restartNumberingAfterBreak="0">
+  <w:abstractNum w:abstractNumId="40" w15:restartNumberingAfterBreak="0">
     <w:nsid w:val="776E01CA"/>
     <w:multiLevelType w:val="hybridMultilevel"/>
     <w:tmpl w:val="6D8CF21E"/>
@@ -29428,7 +31946,7 @@
       </w:pPr>
     </w:lvl>
   </w:abstractNum>
-  <w:abstractNum w:abstractNumId="38" w15:restartNumberingAfterBreak="0">
+  <w:abstractNum w:abstractNumId="41" w15:restartNumberingAfterBreak="0">
     <w:nsid w:val="782E53AD"/>
     <w:multiLevelType w:val="hybridMultilevel"/>
     <w:tmpl w:val="6D8CF21E"/>
@@ -29517,7 +32035,7 @@
       </w:pPr>
     </w:lvl>
   </w:abstractNum>
-  <w:abstractNum w:abstractNumId="39" w15:restartNumberingAfterBreak="0">
+  <w:abstractNum w:abstractNumId="42" w15:restartNumberingAfterBreak="0">
     <w:nsid w:val="7F692F87"/>
     <w:multiLevelType w:val="hybridMultilevel"/>
     <w:tmpl w:val="6D8CF21E"/>
@@ -29607,124 +32125,133 @@
     </w:lvl>
   </w:abstractNum>
   <w:num w:numId="1">
-    <w:abstractNumId w:val="6"/>
+    <w:abstractNumId w:val="7"/>
   </w:num>
   <w:num w:numId="2">
-    <w:abstractNumId w:val="26"/>
+    <w:abstractNumId w:val="27"/>
   </w:num>
   <w:num w:numId="3">
-    <w:abstractNumId w:val="8"/>
+    <w:abstractNumId w:val="9"/>
   </w:num>
   <w:num w:numId="4">
-    <w:abstractNumId w:val="29"/>
+    <w:abstractNumId w:val="30"/>
   </w:num>
   <w:num w:numId="5">
-    <w:abstractNumId w:val="24"/>
+    <w:abstractNumId w:val="25"/>
   </w:num>
   <w:num w:numId="6">
-    <w:abstractNumId w:val="27"/>
+    <w:abstractNumId w:val="28"/>
   </w:num>
   <w:num w:numId="7">
     <w:abstractNumId w:val="1"/>
   </w:num>
   <w:num w:numId="8">
-    <w:abstractNumId w:val="4"/>
+    <w:abstractNumId w:val="5"/>
   </w:num>
   <w:num w:numId="9">
-    <w:abstractNumId w:val="25"/>
+    <w:abstractNumId w:val="26"/>
   </w:num>
   <w:num w:numId="10">
-    <w:abstractNumId w:val="23"/>
+    <w:abstractNumId w:val="24"/>
   </w:num>
   <w:num w:numId="11">
-    <w:abstractNumId w:val="14"/>
+    <w:abstractNumId w:val="15"/>
   </w:num>
   <w:num w:numId="12">
-    <w:abstractNumId w:val="15"/>
+    <w:abstractNumId w:val="16"/>
   </w:num>
   <w:num w:numId="13">
-    <w:abstractNumId w:val="11"/>
+    <w:abstractNumId w:val="12"/>
   </w:num>
   <w:num w:numId="14">
-    <w:abstractNumId w:val="33"/>
+    <w:abstractNumId w:val="34"/>
   </w:num>
   <w:num w:numId="15">
-    <w:abstractNumId w:val="28"/>
+    <w:abstractNumId w:val="29"/>
   </w:num>
   <w:num w:numId="16">
     <w:abstractNumId w:val="0"/>
   </w:num>
   <w:num w:numId="17">
+    <w:abstractNumId w:val="19"/>
+  </w:num>
+  <w:num w:numId="18">
+    <w:abstractNumId w:val="6"/>
+  </w:num>
+  <w:num w:numId="19">
+    <w:abstractNumId w:val="20"/>
+  </w:num>
+  <w:num w:numId="20">
+    <w:abstractNumId w:val="21"/>
+  </w:num>
+  <w:num w:numId="21">
+    <w:abstractNumId w:val="32"/>
+  </w:num>
+  <w:num w:numId="22">
+    <w:abstractNumId w:val="13"/>
+  </w:num>
+  <w:num w:numId="23">
+    <w:abstractNumId w:val="11"/>
+  </w:num>
+  <w:num w:numId="24">
+    <w:abstractNumId w:val="23"/>
+  </w:num>
+  <w:num w:numId="25">
+    <w:abstractNumId w:val="37"/>
+  </w:num>
+  <w:num w:numId="26">
+    <w:abstractNumId w:val="39"/>
+  </w:num>
+  <w:num w:numId="27">
+    <w:abstractNumId w:val="14"/>
+  </w:num>
+  <w:num w:numId="28">
+    <w:abstractNumId w:val="42"/>
+  </w:num>
+  <w:num w:numId="29">
+    <w:abstractNumId w:val="41"/>
+  </w:num>
+  <w:num w:numId="30">
+    <w:abstractNumId w:val="10"/>
+  </w:num>
+  <w:num w:numId="31">
+    <w:abstractNumId w:val="17"/>
+  </w:num>
+  <w:num w:numId="32">
+    <w:abstractNumId w:val="35"/>
+  </w:num>
+  <w:num w:numId="33">
+    <w:abstractNumId w:val="8"/>
+  </w:num>
+  <w:num w:numId="34">
+    <w:abstractNumId w:val="31"/>
+  </w:num>
+  <w:num w:numId="35">
+    <w:abstractNumId w:val="22"/>
+  </w:num>
+  <w:num w:numId="36">
     <w:abstractNumId w:val="18"/>
   </w:num>
-  <w:num w:numId="18">
-    <w:abstractNumId w:val="5"/>
+  <w:num w:numId="37">
+    <w:abstractNumId w:val="4"/>
   </w:num>
-  <w:num w:numId="19">
-    <w:abstractNumId w:val="19"/>
+  <w:num w:numId="38">
+    <w:abstractNumId w:val="33"/>
   </w:num>
-  <w:num w:numId="20">
-    <w:abstractNumId w:val="20"/>
+  <w:num w:numId="39">
+    <w:abstractNumId w:val="40"/>
   </w:num>
-  <w:num w:numId="21">
-    <w:abstractNumId w:val="31"/>
+  <w:num w:numId="40">
+    <w:abstractNumId w:val="3"/>
   </w:num>
-  <w:num w:numId="22">
-    <w:abstractNumId w:val="12"/>
+  <w:num w:numId="41">
+    <w:abstractNumId w:val="2"/>
   </w:num>
-  <w:num w:numId="23">
-    <w:abstractNumId w:val="10"/>
-  </w:num>
-  <w:num w:numId="24">
-    <w:abstractNumId w:val="22"/>
-  </w:num>
-  <w:num w:numId="25">
-    <w:abstractNumId w:val="35"/>
-  </w:num>
-  <w:num w:numId="26">
+  <w:num w:numId="42">
     <w:abstractNumId w:val="36"/>
   </w:num>
-  <w:num w:numId="27">
-    <w:abstractNumId w:val="13"/>
-  </w:num>
-  <w:num w:numId="28">
-    <w:abstractNumId w:val="39"/>
-  </w:num>
-  <w:num w:numId="29">
+  <w:num w:numId="43">
     <w:abstractNumId w:val="38"/>
-  </w:num>
-  <w:num w:numId="30">
-    <w:abstractNumId w:val="9"/>
-  </w:num>
-  <w:num w:numId="31">
-    <w:abstractNumId w:val="16"/>
-  </w:num>
-  <w:num w:numId="32">
-    <w:abstractNumId w:val="34"/>
-  </w:num>
-  <w:num w:numId="33">
-    <w:abstractNumId w:val="7"/>
-  </w:num>
-  <w:num w:numId="34">
-    <w:abstractNumId w:val="30"/>
-  </w:num>
-  <w:num w:numId="35">
-    <w:abstractNumId w:val="21"/>
-  </w:num>
-  <w:num w:numId="36">
-    <w:abstractNumId w:val="17"/>
-  </w:num>
-  <w:num w:numId="37">
-    <w:abstractNumId w:val="3"/>
-  </w:num>
-  <w:num w:numId="38">
-    <w:abstractNumId w:val="32"/>
-  </w:num>
-  <w:num w:numId="39">
-    <w:abstractNumId w:val="37"/>
-  </w:num>
-  <w:num w:numId="40">
-    <w:abstractNumId w:val="2"/>
   </w:num>
   <w:numIdMacAtCleanup w:val="29"/>
 </w:numbering>
@@ -30119,7 +32646,7 @@
   <w:style w:type="paragraph" w:default="1" w:styleId="Normale">
     <w:name w:val="Normal"/>
     <w:qFormat/>
-    <w:rsid w:val="00C80A86"/>
+    <w:rsid w:val="00F055B2"/>
     <w:rPr>
       <w:sz w:val="26"/>
     </w:rPr>
@@ -32060,6 +34587,21 @@
 </file>
 
 <file path=customXml/item1.xml><?xml version="1.0" encoding="utf-8"?>
+<p:properties xmlns:p="http://schemas.microsoft.com/office/2006/metadata/properties" xmlns:xsi="http://www.w3.org/2001/XMLSchema-instance" xmlns:pc="http://schemas.microsoft.com/office/infopath/2007/PartnerControls">
+  <documentManagement/>
+</p:properties>
+</file>
+
+<file path=customXml/item2.xml><?xml version="1.0" encoding="utf-8"?>
+<?mso-contentType ?>
+<FormTemplates xmlns="http://schemas.microsoft.com/sharepoint/v3/contenttype/forms">
+  <Display>DocumentLibraryForm</Display>
+  <Edit>DocumentLibraryForm</Edit>
+  <New>DocumentLibraryForm</New>
+</FormTemplates>
+</file>
+
+<file path=customXml/item3.xml><?xml version="1.0" encoding="utf-8"?>
 <ct:contentTypeSchema xmlns:ct="http://schemas.microsoft.com/office/2006/metadata/contentType" xmlns:ma="http://schemas.microsoft.com/office/2006/metadata/properties/metaAttributes" ct:_="" ma:_="" ma:contentTypeName="Documento" ma:contentTypeID="0x0101004CEF66F51723484D8946F8ED7281885E" ma:contentTypeVersion="2" ma:contentTypeDescription="Creare un nuovo documento." ma:contentTypeScope="" ma:versionID="c268be4d416e0196c5ba5f7067ba635b">
   <xsd:schema xmlns:xsd="http://www.w3.org/2001/XMLSchema" xmlns:xs="http://www.w3.org/2001/XMLSchema" xmlns:p="http://schemas.microsoft.com/office/2006/metadata/properties" xmlns:ns3="6cd754ad-29e9-444e-9caf-cbb15131a43e" targetNamespace="http://schemas.microsoft.com/office/2006/metadata/properties" ma:root="true" ma:fieldsID="5387f91e58102c6165d8e9d8eedb46b8" ns3:_="">
     <xsd:import namespace="6cd754ad-29e9-444e-9caf-cbb15131a43e"/>
@@ -32191,26 +34733,28 @@
 </ct:contentTypeSchema>
 </file>
 
-<file path=customXml/item2.xml><?xml version="1.0" encoding="utf-8"?>
-<?mso-contentType ?>
-<FormTemplates xmlns="http://schemas.microsoft.com/sharepoint/v3/contenttype/forms">
-  <Display>DocumentLibraryForm</Display>
-  <Edit>DocumentLibraryForm</Edit>
-  <New>DocumentLibraryForm</New>
-</FormTemplates>
-</file>
-
-<file path=customXml/item3.xml><?xml version="1.0" encoding="utf-8"?>
-<p:properties xmlns:p="http://schemas.microsoft.com/office/2006/metadata/properties" xmlns:xsi="http://www.w3.org/2001/XMLSchema-instance" xmlns:pc="http://schemas.microsoft.com/office/infopath/2007/PartnerControls">
-  <documentManagement/>
-</p:properties>
-</file>
-
 <file path=customXml/item4.xml><?xml version="1.0" encoding="utf-8"?>
 <b:Sources xmlns:b="http://schemas.openxmlformats.org/officeDocument/2006/bibliography" xmlns="http://schemas.openxmlformats.org/officeDocument/2006/bibliography" SelectedStyle="\APASixthEditionOfficeOnline.xsl" StyleName="APA" Version="6"/>
 </file>
 
 <file path=customXml/itemProps1.xml><?xml version="1.0" encoding="utf-8"?>
+<ds:datastoreItem xmlns:ds="http://schemas.openxmlformats.org/officeDocument/2006/customXml" ds:itemID="{AC801BF9-EC76-49F5-B720-8DBB22FDBD22}">
+  <ds:schemaRefs>
+    <ds:schemaRef ds:uri="http://schemas.microsoft.com/office/2006/metadata/properties"/>
+    <ds:schemaRef ds:uri="http://schemas.microsoft.com/office/infopath/2007/PartnerControls"/>
+  </ds:schemaRefs>
+</ds:datastoreItem>
+</file>
+
+<file path=customXml/itemProps2.xml><?xml version="1.0" encoding="utf-8"?>
+<ds:datastoreItem xmlns:ds="http://schemas.openxmlformats.org/officeDocument/2006/customXml" ds:itemID="{C127AD63-8245-493E-A3BB-DDCEA0574EC0}">
+  <ds:schemaRefs>
+    <ds:schemaRef ds:uri="http://schemas.microsoft.com/sharepoint/v3/contenttype/forms"/>
+  </ds:schemaRefs>
+</ds:datastoreItem>
+</file>
+
+<file path=customXml/itemProps3.xml><?xml version="1.0" encoding="utf-8"?>
 <ds:datastoreItem xmlns:ds="http://schemas.openxmlformats.org/officeDocument/2006/customXml" ds:itemID="{F8F1568E-F148-4DF2-9C48-C09E920C1BCC}">
   <ds:schemaRefs>
     <ds:schemaRef ds:uri="http://schemas.microsoft.com/office/2006/metadata/contentType"/>
@@ -32228,25 +34772,8 @@
 </ds:datastoreItem>
 </file>
 
-<file path=customXml/itemProps2.xml><?xml version="1.0" encoding="utf-8"?>
-<ds:datastoreItem xmlns:ds="http://schemas.openxmlformats.org/officeDocument/2006/customXml" ds:itemID="{C127AD63-8245-493E-A3BB-DDCEA0574EC0}">
-  <ds:schemaRefs>
-    <ds:schemaRef ds:uri="http://schemas.microsoft.com/sharepoint/v3/contenttype/forms"/>
-  </ds:schemaRefs>
-</ds:datastoreItem>
-</file>
-
-<file path=customXml/itemProps3.xml><?xml version="1.0" encoding="utf-8"?>
-<ds:datastoreItem xmlns:ds="http://schemas.openxmlformats.org/officeDocument/2006/customXml" ds:itemID="{AC801BF9-EC76-49F5-B720-8DBB22FDBD22}">
-  <ds:schemaRefs>
-    <ds:schemaRef ds:uri="http://schemas.microsoft.com/office/2006/metadata/properties"/>
-    <ds:schemaRef ds:uri="http://schemas.microsoft.com/office/infopath/2007/PartnerControls"/>
-  </ds:schemaRefs>
-</ds:datastoreItem>
-</file>
-
 <file path=customXml/itemProps4.xml><?xml version="1.0" encoding="utf-8"?>
-<ds:datastoreItem xmlns:ds="http://schemas.openxmlformats.org/officeDocument/2006/customXml" ds:itemID="{EE48AA10-6633-466A-B4D4-13394F3ABC04}">
+<ds:datastoreItem xmlns:ds="http://schemas.openxmlformats.org/officeDocument/2006/customXml" ds:itemID="{AE1AFBC4-90A0-4366-AAD6-5CDDCE54F33C}">
   <ds:schemaRefs>
     <ds:schemaRef ds:uri="http://schemas.openxmlformats.org/officeDocument/2006/bibliography"/>
   </ds:schemaRefs>

</xml_diff>